<commit_message>
2020 Quarter 4 update
</commit_message>
<xml_diff>
--- a/Carbon Index Update Protocol.docx
+++ b/Carbon Index Update Protocol.docx
@@ -1,11 +1,16 @@
 
 <file path=word/document.xml><?xml version="1.0" encoding="utf-8"?>
-<w:document xmlns:wpc="http://schemas.microsoft.com/office/word/2010/wordprocessingCanvas" xmlns:cx="http://schemas.microsoft.com/office/drawing/2014/chartex" xmlns:cx1="http://schemas.microsoft.com/office/drawing/2015/9/8/chartex" xmlns:cx2="http://schemas.microsoft.com/office/drawing/2015/10/21/chartex" xmlns:cx3="http://schemas.microsoft.com/office/drawing/2016/5/9/chartex" xmlns:cx4="http://schemas.microsoft.com/office/drawing/2016/5/10/chartex" xmlns:cx5="http://schemas.microsoft.com/office/drawing/2016/5/11/chartex" xmlns:cx6="http://schemas.microsoft.com/office/drawing/2016/5/12/chartex" xmlns:cx7="http://schemas.microsoft.com/office/drawing/2016/5/13/chartex" xmlns:cx8="http://schemas.microsoft.com/office/drawing/2016/5/14/chartex" xmlns:mc="http://schemas.openxmlformats.org/markup-compatibility/2006" xmlns:aink="http://schemas.microsoft.com/office/drawing/2016/ink" xmlns:am3d="http://schemas.microsoft.com/office/drawing/2017/model3d" xmlns:o="urn:schemas-microsoft-com:office:office" xmlns:r="http://schemas.openxmlformats.org/officeDocument/2006/relationships" xmlns:m="http://schemas.openxmlformats.org/officeDocument/2006/math" xmlns:v="urn:schemas-microsoft-com:vml" xmlns:wp14="http://schemas.microsoft.com/office/word/2010/wordprocessingDrawing" xmlns:wp="http://schemas.openxmlformats.org/drawingml/2006/wordprocessingDrawing" xmlns:w10="urn:schemas-microsoft-com:office:word" xmlns:w="http://schemas.openxmlformats.org/wordprocessingml/2006/main" xmlns:w14="http://schemas.microsoft.com/office/word/2010/wordml" xmlns:w15="http://schemas.microsoft.com/office/word/2012/wordml" xmlns:w16cid="http://schemas.microsoft.com/office/word/2016/wordml/cid" xmlns:w16se="http://schemas.microsoft.com/office/word/2015/wordml/symex" xmlns:wpg="http://schemas.microsoft.com/office/word/2010/wordprocessingGroup" xmlns:wpi="http://schemas.microsoft.com/office/word/2010/wordprocessingInk" xmlns:wne="http://schemas.microsoft.com/office/word/2006/wordml" xmlns:wps="http://schemas.microsoft.com/office/word/2010/wordprocessingShape" mc:Ignorable="w14 w15 w16se w16cid wp14">
+<w:document xmlns:wpc="http://schemas.microsoft.com/office/word/2010/wordprocessingCanvas" xmlns:cx="http://schemas.microsoft.com/office/drawing/2014/chartex" xmlns:cx1="http://schemas.microsoft.com/office/drawing/2015/9/8/chartex" xmlns:cx2="http://schemas.microsoft.com/office/drawing/2015/10/21/chartex" xmlns:cx3="http://schemas.microsoft.com/office/drawing/2016/5/9/chartex" xmlns:cx4="http://schemas.microsoft.com/office/drawing/2016/5/10/chartex" xmlns:cx5="http://schemas.microsoft.com/office/drawing/2016/5/11/chartex" xmlns:cx6="http://schemas.microsoft.com/office/drawing/2016/5/12/chartex" xmlns:cx7="http://schemas.microsoft.com/office/drawing/2016/5/13/chartex" xmlns:cx8="http://schemas.microsoft.com/office/drawing/2016/5/14/chartex" xmlns:mc="http://schemas.openxmlformats.org/markup-compatibility/2006" xmlns:aink="http://schemas.microsoft.com/office/drawing/2016/ink" xmlns:am3d="http://schemas.microsoft.com/office/drawing/2017/model3d" xmlns:o="urn:schemas-microsoft-com:office:office" xmlns:r="http://schemas.openxmlformats.org/officeDocument/2006/relationships" xmlns:m="http://schemas.openxmlformats.org/officeDocument/2006/math" xmlns:v="urn:schemas-microsoft-com:vml" xmlns:wp14="http://schemas.microsoft.com/office/word/2010/wordprocessingDrawing" xmlns:wp="http://schemas.openxmlformats.org/drawingml/2006/wordprocessingDrawing" xmlns:w10="urn:schemas-microsoft-com:office:word" xmlns:w="http://schemas.openxmlformats.org/wordprocessingml/2006/main" xmlns:w14="http://schemas.microsoft.com/office/word/2010/wordml" xmlns:w15="http://schemas.microsoft.com/office/word/2012/wordml" xmlns:w16cex="http://schemas.microsoft.com/office/word/2018/wordml/cex" xmlns:w16cid="http://schemas.microsoft.com/office/word/2016/wordml/cid" xmlns:w16="http://schemas.microsoft.com/office/word/2018/wordml" xmlns:w16se="http://schemas.microsoft.com/office/word/2015/wordml/symex" xmlns:wpg="http://schemas.microsoft.com/office/word/2010/wordprocessingGroup" xmlns:wpi="http://schemas.microsoft.com/office/word/2010/wordprocessingInk" xmlns:wne="http://schemas.microsoft.com/office/word/2006/wordml" xmlns:wps="http://schemas.microsoft.com/office/word/2010/wordprocessingShape" mc:Ignorable="w14 w15 w16se w16cid w16 w16cex wp14">
   <w:body>
     <w:p>
       <w:r>
-        <w:t>Protocol for updating the carbon index website</w:t>
-      </w:r>
+        <w:t xml:space="preserve">Protocol for updating the carbon index </w:t>
+      </w:r>
+      <w:proofErr w:type="gramStart"/>
+      <w:r>
+        <w:t>website</w:t>
+      </w:r>
+      <w:proofErr w:type="gramEnd"/>
     </w:p>
     <w:p>
       <w:hyperlink r:id="rId8" w:history="1">
@@ -90,8 +95,19 @@
           <w:sz w:val="32"/>
           <w:szCs w:val="28"/>
         </w:rPr>
-        <w:t>Check for Data</w:t>
-      </w:r>
+        <w:t xml:space="preserve">Check for </w:t>
+      </w:r>
+      <w:proofErr w:type="gramStart"/>
+      <w:r>
+        <w:rPr>
+          <w:b/>
+          <w:bCs/>
+          <w:sz w:val="32"/>
+          <w:szCs w:val="28"/>
+        </w:rPr>
+        <w:t>Data</w:t>
+      </w:r>
+      <w:proofErr w:type="gramEnd"/>
     </w:p>
     <w:p>
       <w:pPr>
@@ -1053,8 +1069,13 @@
         </w:numPr>
       </w:pPr>
       <w:r>
-        <w:t>See the list of .zip files on the right of the webpage</w:t>
-      </w:r>
+        <w:t xml:space="preserve">See the list of .zip files on the right of the </w:t>
+      </w:r>
+      <w:proofErr w:type="gramStart"/>
+      <w:r>
+        <w:t>webpage</w:t>
+      </w:r>
+      <w:proofErr w:type="gramEnd"/>
     </w:p>
     <w:p>
       <w:pPr>
@@ -1065,8 +1086,13 @@
         </w:numPr>
       </w:pPr>
       <w:r>
-        <w:t>The highest .zip file will be the most recent</w:t>
-      </w:r>
+        <w:t xml:space="preserve">The highest .zip file will be the most </w:t>
+      </w:r>
+      <w:proofErr w:type="gramStart"/>
+      <w:r>
+        <w:t>recent</w:t>
+      </w:r>
+      <w:proofErr w:type="gramEnd"/>
     </w:p>
     <w:p>
       <w:pPr>
@@ -1104,7 +1130,7 @@
           <w:rPr>
             <w:rStyle w:val="Hyperlink"/>
           </w:rPr>
-          <w:t>ftp://newftp.epa.gov/DmDnLoad/emissions/hourly/monthly/</w:t>
+          <w:t>https://gaftp.epa.gov/DmDnLoad/emissions/hourly/monthly/</w:t>
         </w:r>
       </w:hyperlink>
     </w:p>
@@ -1117,8 +1143,13 @@
         </w:numPr>
       </w:pPr>
       <w:r>
-        <w:t>Click the relevant year</w:t>
-      </w:r>
+        <w:t xml:space="preserve">Click the relevant </w:t>
+      </w:r>
+      <w:proofErr w:type="gramStart"/>
+      <w:r>
+        <w:t>year</w:t>
+      </w:r>
+      <w:proofErr w:type="gramEnd"/>
     </w:p>
     <w:p>
       <w:pPr>
@@ -1129,8 +1160,13 @@
         </w:numPr>
       </w:pPr>
       <w:r>
-        <w:t>The last two digits of each file show the .zip file’s month</w:t>
-      </w:r>
+        <w:t xml:space="preserve">The last two digits of each file show the .zip file’s </w:t>
+      </w:r>
+      <w:proofErr w:type="gramStart"/>
+      <w:r>
+        <w:t>month</w:t>
+      </w:r>
+      <w:proofErr w:type="gramEnd"/>
     </w:p>
     <w:p>
       <w:pPr>
@@ -1249,15 +1285,7 @@
         </w:r>
       </w:hyperlink>
       <w:r>
-        <w:t xml:space="preserve">. It contains a 1-hour set of videos. It also contains some instructions with links to helpful git debugging files. </w:t>
-      </w:r>
-      <w:proofErr w:type="gramStart"/>
-      <w:r>
-        <w:t>I’ll</w:t>
-      </w:r>
-      <w:proofErr w:type="gramEnd"/>
-      <w:r>
-        <w:t xml:space="preserve"> do my best to walk you through all the necessary information here. </w:t>
+        <w:t xml:space="preserve">. It contains a 1-hour set of videos. It also contains some instructions with links to helpful git debugging files. I’ll do my best to walk you through all the necessary information here. </w:t>
       </w:r>
     </w:p>
     <w:p>
@@ -1408,7 +1436,15 @@
         </w:numPr>
       </w:pPr>
       <w:r>
-        <w:t xml:space="preserve">You can check your name and email by entering git config --list </w:t>
+        <w:t>You can check your name and email by entering git config --</w:t>
+      </w:r>
+      <w:proofErr w:type="gramStart"/>
+      <w:r>
+        <w:t>list</w:t>
+      </w:r>
+      <w:proofErr w:type="gramEnd"/>
+      <w:r>
+        <w:t xml:space="preserve"> </w:t>
       </w:r>
     </w:p>
     <w:p>
@@ -1464,8 +1500,13 @@
       </w:r>
       <w:proofErr w:type="spellEnd"/>
       <w:r>
-        <w:t xml:space="preserve"> password in Git</w:t>
-      </w:r>
+        <w:t xml:space="preserve"> password in </w:t>
+      </w:r>
+      <w:proofErr w:type="gramStart"/>
+      <w:r>
+        <w:t>Git</w:t>
+      </w:r>
+      <w:proofErr w:type="gramEnd"/>
     </w:p>
     <w:p>
       <w:pPr>
@@ -1525,8 +1566,13 @@
         </w:numPr>
       </w:pPr>
       <w:r>
-        <w:t>the protocol is slightly different depending on your operating system</w:t>
-      </w:r>
+        <w:t xml:space="preserve">the protocol is slightly different depending on your </w:t>
+      </w:r>
+      <w:proofErr w:type="gramStart"/>
+      <w:r>
+        <w:t>operating system</w:t>
+      </w:r>
+      <w:proofErr w:type="gramEnd"/>
     </w:p>
     <w:p>
       <w:pPr>
@@ -1550,8 +1596,13 @@
       </w:r>
       <w:proofErr w:type="spellEnd"/>
       <w:r>
-        <w:t>/carbon-index repository</w:t>
-      </w:r>
+        <w:t xml:space="preserve">/carbon-index </w:t>
+      </w:r>
+      <w:proofErr w:type="gramStart"/>
+      <w:r>
+        <w:t>repository</w:t>
+      </w:r>
+      <w:proofErr w:type="gramEnd"/>
     </w:p>
     <w:p>
       <w:pPr>
@@ -1570,8 +1621,13 @@
       </w:r>
       <w:proofErr w:type="spellEnd"/>
       <w:r>
-        <w:t xml:space="preserve"> account</w:t>
-      </w:r>
+        <w:t xml:space="preserve"> </w:t>
+      </w:r>
+      <w:proofErr w:type="gramStart"/>
+      <w:r>
+        <w:t>account</w:t>
+      </w:r>
+      <w:proofErr w:type="gramEnd"/>
     </w:p>
     <w:p>
       <w:pPr>
@@ -1602,7 +1658,15 @@
         </w:numPr>
       </w:pPr>
       <w:r>
-        <w:t xml:space="preserve">On the far right, click the “Fork” button </w:t>
+        <w:t xml:space="preserve">On the far right, click the “Fork” </w:t>
+      </w:r>
+      <w:proofErr w:type="gramStart"/>
+      <w:r>
+        <w:t>button</w:t>
+      </w:r>
+      <w:proofErr w:type="gramEnd"/>
+      <w:r>
+        <w:t xml:space="preserve"> </w:t>
       </w:r>
     </w:p>
     <w:p>
@@ -1715,8 +1779,13 @@
         </w:numPr>
       </w:pPr>
       <w:r>
-        <w:t>Create a new folder to store the data and python scripts for the project</w:t>
-      </w:r>
+        <w:t xml:space="preserve">Create a new folder to store the data and python scripts for the </w:t>
+      </w:r>
+      <w:proofErr w:type="gramStart"/>
+      <w:r>
+        <w:t>project</w:t>
+      </w:r>
+      <w:proofErr w:type="gramEnd"/>
     </w:p>
     <w:p>
       <w:pPr>
@@ -1778,8 +1847,13 @@
         </w:numPr>
       </w:pPr>
       <w:r>
-        <w:t>navigate to the new folder</w:t>
-      </w:r>
+        <w:t xml:space="preserve">navigate to the new </w:t>
+      </w:r>
+      <w:proofErr w:type="gramStart"/>
+      <w:r>
+        <w:t>folder</w:t>
+      </w:r>
+      <w:proofErr w:type="gramEnd"/>
     </w:p>
     <w:p>
       <w:pPr>
@@ -1830,8 +1904,13 @@
       </w:r>
       <w:proofErr w:type="spellEnd"/>
       <w:r>
-        <w:t xml:space="preserve"> account</w:t>
-      </w:r>
+        <w:t xml:space="preserve"> </w:t>
+      </w:r>
+      <w:proofErr w:type="gramStart"/>
+      <w:r>
+        <w:t>account</w:t>
+      </w:r>
+      <w:proofErr w:type="gramEnd"/>
     </w:p>
     <w:p>
       <w:pPr>
@@ -1842,8 +1921,13 @@
         </w:numPr>
       </w:pPr>
       <w:r>
-        <w:t>click “repositories”</w:t>
-      </w:r>
+        <w:t>click “</w:t>
+      </w:r>
+      <w:proofErr w:type="gramStart"/>
+      <w:r>
+        <w:t>repositories”</w:t>
+      </w:r>
+      <w:proofErr w:type="gramEnd"/>
     </w:p>
     <w:p>
       <w:pPr>
@@ -1854,8 +1938,13 @@
         </w:numPr>
       </w:pPr>
       <w:r>
-        <w:t>click “carbon-index”</w:t>
-      </w:r>
+        <w:t>click “carbon-</w:t>
+      </w:r>
+      <w:proofErr w:type="gramStart"/>
+      <w:r>
+        <w:t>index”</w:t>
+      </w:r>
+      <w:proofErr w:type="gramEnd"/>
     </w:p>
     <w:p>
       <w:pPr>
@@ -1866,8 +1955,13 @@
         </w:numPr>
       </w:pPr>
       <w:r>
-        <w:t>click “clone or download”</w:t>
-      </w:r>
+        <w:t xml:space="preserve">click “clone or </w:t>
+      </w:r>
+      <w:proofErr w:type="gramStart"/>
+      <w:r>
+        <w:t>download”</w:t>
+      </w:r>
+      <w:proofErr w:type="gramEnd"/>
     </w:p>
     <w:p>
       <w:pPr>
@@ -1890,8 +1984,13 @@
         </w:numPr>
       </w:pPr>
       <w:r>
-        <w:t>make sure that you are copying https and not SSH</w:t>
-      </w:r>
+        <w:t xml:space="preserve">make sure that you are copying https and not </w:t>
+      </w:r>
+      <w:proofErr w:type="gramStart"/>
+      <w:r>
+        <w:t>SSH</w:t>
+      </w:r>
+      <w:proofErr w:type="gramEnd"/>
     </w:p>
     <w:p>
       <w:pPr>
@@ -2123,7 +2222,15 @@
         </w:numPr>
       </w:pPr>
       <w:r>
-        <w:t xml:space="preserve">open the Anaconda Prompt </w:t>
+        <w:t xml:space="preserve">open the Anaconda </w:t>
+      </w:r>
+      <w:proofErr w:type="gramStart"/>
+      <w:r>
+        <w:t>Prompt</w:t>
+      </w:r>
+      <w:proofErr w:type="gramEnd"/>
+      <w:r>
+        <w:t xml:space="preserve"> </w:t>
       </w:r>
     </w:p>
     <w:p>
@@ -2175,10 +2282,12 @@
         <w:t xml:space="preserve"> env create -f </w:t>
       </w:r>
       <w:proofErr w:type="spellStart"/>
+      <w:proofErr w:type="gramStart"/>
       <w:r>
         <w:t>environment.yml</w:t>
       </w:r>
       <w:proofErr w:type="spellEnd"/>
+      <w:proofErr w:type="gramEnd"/>
     </w:p>
     <w:p>
       <w:pPr>
@@ -2189,8 +2298,13 @@
         </w:numPr>
       </w:pPr>
       <w:r>
-        <w:t>verify that the new environment was installed</w:t>
-      </w:r>
+        <w:t xml:space="preserve">verify that the new environment was </w:t>
+      </w:r>
+      <w:proofErr w:type="gramStart"/>
+      <w:r>
+        <w:t>installed</w:t>
+      </w:r>
+      <w:proofErr w:type="gramEnd"/>
     </w:p>
     <w:p>
       <w:pPr>
@@ -2209,8 +2323,13 @@
       </w:r>
       <w:proofErr w:type="spellEnd"/>
       <w:r>
-        <w:t xml:space="preserve"> env list</w:t>
-      </w:r>
+        <w:t xml:space="preserve"> env </w:t>
+      </w:r>
+      <w:proofErr w:type="gramStart"/>
+      <w:r>
+        <w:t>list</w:t>
+      </w:r>
+      <w:proofErr w:type="gramEnd"/>
     </w:p>
     <w:p>
       <w:pPr>
@@ -2229,7 +2348,15 @@
       </w:r>
       <w:proofErr w:type="spellEnd"/>
       <w:r>
-        <w:t>” (i.e. power sector carbon index) as one of the environment options</w:t>
+        <w:t xml:space="preserve">” (i.e. power sector carbon index) as one of the </w:t>
+      </w:r>
+      <w:proofErr w:type="gramStart"/>
+      <w:r>
+        <w:t>environment</w:t>
+      </w:r>
+      <w:proofErr w:type="gramEnd"/>
+      <w:r>
+        <w:t xml:space="preserve"> options</w:t>
       </w:r>
     </w:p>
     <w:p>
@@ -2270,10 +2397,12 @@
         <w:t xml:space="preserve">in the Anaconda Prompt, enter the command: activate </w:t>
       </w:r>
       <w:proofErr w:type="spellStart"/>
+      <w:proofErr w:type="gramStart"/>
       <w:r>
         <w:t>psci</w:t>
       </w:r>
       <w:proofErr w:type="spellEnd"/>
+      <w:proofErr w:type="gramEnd"/>
     </w:p>
     <w:p>
       <w:pPr>
@@ -2290,8 +2419,13 @@
         </w:numPr>
       </w:pPr>
       <w:r>
-        <w:t>Update the params.py file</w:t>
-      </w:r>
+        <w:t xml:space="preserve">Update the params.py </w:t>
+      </w:r>
+      <w:proofErr w:type="gramStart"/>
+      <w:r>
+        <w:t>file</w:t>
+      </w:r>
+      <w:proofErr w:type="gramEnd"/>
     </w:p>
     <w:p>
       <w:pPr>
@@ -2440,8 +2574,13 @@
         </w:numPr>
       </w:pPr>
       <w:r>
-        <w:t>Run the program</w:t>
-      </w:r>
+        <w:t xml:space="preserve">Run the </w:t>
+      </w:r>
+      <w:proofErr w:type="gramStart"/>
+      <w:r>
+        <w:t>program</w:t>
+      </w:r>
+      <w:proofErr w:type="gramEnd"/>
     </w:p>
     <w:p>
       <w:pPr>
@@ -2452,8 +2591,13 @@
         </w:numPr>
       </w:pPr>
       <w:r>
-        <w:t>enter the command: python main.py</w:t>
-      </w:r>
+        <w:t xml:space="preserve">enter the command: python </w:t>
+      </w:r>
+      <w:proofErr w:type="gramStart"/>
+      <w:r>
+        <w:t>main.py</w:t>
+      </w:r>
+      <w:proofErr w:type="gramEnd"/>
     </w:p>
     <w:p>
       <w:pPr>
@@ -2464,8 +2608,13 @@
         </w:numPr>
       </w:pPr>
       <w:r>
-        <w:t>This should initiate the main carbon index analysis program</w:t>
-      </w:r>
+        <w:t xml:space="preserve">This should initiate the main carbon index analysis </w:t>
+      </w:r>
+      <w:proofErr w:type="gramStart"/>
+      <w:r>
+        <w:t>program</w:t>
+      </w:r>
+      <w:proofErr w:type="gramEnd"/>
     </w:p>
     <w:p>
       <w:pPr>
@@ -2492,8 +2641,13 @@
       </w:r>
       <w:proofErr w:type="spellEnd"/>
       <w:r>
-        <w:t xml:space="preserve"> folders</w:t>
-      </w:r>
+        <w:t xml:space="preserve"> </w:t>
+      </w:r>
+      <w:proofErr w:type="gramStart"/>
+      <w:r>
+        <w:t>folders</w:t>
+      </w:r>
+      <w:proofErr w:type="gramEnd"/>
     </w:p>
     <w:p>
       <w:pPr>
@@ -2504,8 +2658,13 @@
         </w:numPr>
       </w:pPr>
       <w:r>
-        <w:t>After all data is downloaded and cleaned, the program will begin calculating the results</w:t>
-      </w:r>
+        <w:t xml:space="preserve">After all data is downloaded and cleaned, the program will begin calculating the </w:t>
+      </w:r>
+      <w:proofErr w:type="gramStart"/>
+      <w:r>
+        <w:t>results</w:t>
+      </w:r>
+      <w:proofErr w:type="gramEnd"/>
     </w:p>
     <w:p>
       <w:pPr>
@@ -2551,8 +2710,13 @@
         <w:t xml:space="preserve"> the raw form of the results</w:t>
       </w:r>
       <w:r>
-        <w:t>. These file names are updated</w:t>
-      </w:r>
+        <w:t xml:space="preserve">. These file names are </w:t>
+      </w:r>
+      <w:proofErr w:type="gramStart"/>
+      <w:r>
+        <w:t>updated</w:t>
+      </w:r>
+      <w:proofErr w:type="gramEnd"/>
     </w:p>
     <w:p>
       <w:pPr>
@@ -2563,8 +2727,13 @@
         </w:numPr>
       </w:pPr>
       <w:r>
-        <w:t>the filenames in this folder change with each new version, which automatically archives the results</w:t>
-      </w:r>
+        <w:t xml:space="preserve">the filenames in this folder change with each new version, which automatically archives the </w:t>
+      </w:r>
+      <w:proofErr w:type="gramStart"/>
+      <w:r>
+        <w:t>results</w:t>
+      </w:r>
+      <w:proofErr w:type="gramEnd"/>
     </w:p>
     <w:p>
       <w:pPr>
@@ -2626,8 +2795,13 @@
       </w:r>
       <w:proofErr w:type="spellEnd"/>
       <w:r>
-        <w:t xml:space="preserve"> folder</w:t>
-      </w:r>
+        <w:t xml:space="preserve"> </w:t>
+      </w:r>
+      <w:proofErr w:type="gramStart"/>
+      <w:r>
+        <w:t>folder</w:t>
+      </w:r>
+      <w:proofErr w:type="gramEnd"/>
     </w:p>
     <w:p>
       <w:pPr>
@@ -2638,8 +2812,13 @@
         </w:numPr>
       </w:pPr>
       <w:r>
-        <w:t>the filenames in this folder do not change from version to version</w:t>
-      </w:r>
+        <w:t xml:space="preserve">the filenames in this folder do not change from version to </w:t>
+      </w:r>
+      <w:proofErr w:type="gramStart"/>
+      <w:r>
+        <w:t>version</w:t>
+      </w:r>
+      <w:proofErr w:type="gramEnd"/>
     </w:p>
     <w:p>
       <w:pPr>
@@ -2666,8 +2845,13 @@
       </w:r>
       <w:proofErr w:type="spellEnd"/>
       <w:r>
-        <w:t xml:space="preserve"> folder</w:t>
-      </w:r>
+        <w:t xml:space="preserve"> </w:t>
+      </w:r>
+      <w:proofErr w:type="gramStart"/>
+      <w:r>
+        <w:t>folder</w:t>
+      </w:r>
+      <w:proofErr w:type="gramEnd"/>
     </w:p>
     <w:p>
       <w:pPr>
@@ -2846,8 +3030,13 @@
       </w:r>
       <w:proofErr w:type="spellEnd"/>
       <w:r>
-        <w:t xml:space="preserve"> with entries from 1-2 years ago to check that the numbers are in a typical range</w:t>
-      </w:r>
+        <w:t xml:space="preserve"> with entries from 1-2 years ago to check that the numbers are in a typical </w:t>
+      </w:r>
+      <w:proofErr w:type="gramStart"/>
+      <w:r>
+        <w:t>range</w:t>
+      </w:r>
+      <w:proofErr w:type="gramEnd"/>
     </w:p>
     <w:p>
       <w:pPr>
@@ -2878,8 +3067,13 @@
         </w:numPr>
       </w:pPr>
       <w:r>
-        <w:t>Open the blog.txt file</w:t>
-      </w:r>
+        <w:t xml:space="preserve">Open the blog.txt </w:t>
+      </w:r>
+      <w:proofErr w:type="gramStart"/>
+      <w:r>
+        <w:t>file</w:t>
+      </w:r>
+      <w:proofErr w:type="gramEnd"/>
     </w:p>
     <w:p>
       <w:pPr>
@@ -2898,8 +3092,13 @@
       </w:r>
       <w:proofErr w:type="spellEnd"/>
       <w:r>
-        <w:t xml:space="preserve"> to ensure that they are consistent</w:t>
-      </w:r>
+        <w:t xml:space="preserve"> to ensure that they are </w:t>
+      </w:r>
+      <w:proofErr w:type="gramStart"/>
+      <w:r>
+        <w:t>consistent</w:t>
+      </w:r>
+      <w:proofErr w:type="gramEnd"/>
     </w:p>
     <w:p>
       <w:pPr>
@@ -2910,8 +3109,19 @@
         </w:numPr>
       </w:pPr>
       <w:r>
-        <w:t>Open the two xlsx files</w:t>
-      </w:r>
+        <w:t xml:space="preserve">Open the </w:t>
+      </w:r>
+      <w:r>
+        <w:t>three</w:t>
+      </w:r>
+      <w:r>
+        <w:t xml:space="preserve"> xlsx </w:t>
+      </w:r>
+      <w:proofErr w:type="gramStart"/>
+      <w:r>
+        <w:t>files</w:t>
+      </w:r>
+      <w:proofErr w:type="gramEnd"/>
     </w:p>
     <w:p>
       <w:pPr>
@@ -2922,8 +3132,13 @@
         </w:numPr>
       </w:pPr>
       <w:r>
-        <w:t>Check the format and the different tabs</w:t>
-      </w:r>
+        <w:t xml:space="preserve">Check the format and the different </w:t>
+      </w:r>
+      <w:proofErr w:type="gramStart"/>
+      <w:r>
+        <w:t>tabs</w:t>
+      </w:r>
+      <w:proofErr w:type="gramEnd"/>
     </w:p>
     <w:p>
       <w:pPr>
@@ -2986,8 +3201,19 @@
           <w:szCs w:val="28"/>
         </w:rPr>
         <w:lastRenderedPageBreak/>
-        <w:t>Update the Website</w:t>
-      </w:r>
+        <w:t xml:space="preserve">Update the </w:t>
+      </w:r>
+      <w:proofErr w:type="gramStart"/>
+      <w:r>
+        <w:rPr>
+          <w:b/>
+          <w:bCs/>
+          <w:sz w:val="32"/>
+          <w:szCs w:val="28"/>
+        </w:rPr>
+        <w:t>Website</w:t>
+      </w:r>
+      <w:proofErr w:type="gramEnd"/>
     </w:p>
     <w:p>
       <w:pPr>
@@ -3003,8 +3229,13 @@
         </w:numPr>
       </w:pPr>
       <w:r>
-        <w:t>Open a browser and navigate to emissionsindex.org/backstage</w:t>
-      </w:r>
+        <w:t>Open a browser and navigate to emissionsindex.org/</w:t>
+      </w:r>
+      <w:proofErr w:type="gramStart"/>
+      <w:r>
+        <w:t>backstage</w:t>
+      </w:r>
+      <w:proofErr w:type="gramEnd"/>
     </w:p>
     <w:p>
       <w:pPr>
@@ -3015,7 +3246,15 @@
         </w:numPr>
       </w:pPr>
       <w:r>
-        <w:t xml:space="preserve">Costa can set you up with a login </w:t>
+        <w:t xml:space="preserve">Costa can set you up with a </w:t>
+      </w:r>
+      <w:proofErr w:type="gramStart"/>
+      <w:r>
+        <w:t>login</w:t>
+      </w:r>
+      <w:proofErr w:type="gramEnd"/>
+      <w:r>
+        <w:t xml:space="preserve"> </w:t>
       </w:r>
     </w:p>
     <w:p>
@@ -3033,8 +3272,13 @@
         </w:numPr>
       </w:pPr>
       <w:r>
-        <w:t>Create a new blog post</w:t>
-      </w:r>
+        <w:t xml:space="preserve">Create a new blog </w:t>
+      </w:r>
+      <w:proofErr w:type="gramStart"/>
+      <w:r>
+        <w:t>post</w:t>
+      </w:r>
+      <w:proofErr w:type="gramEnd"/>
     </w:p>
     <w:p>
       <w:pPr>
@@ -3045,8 +3289,13 @@
         </w:numPr>
       </w:pPr>
       <w:r>
-        <w:t>Navigate to Entries&gt;News &amp; Events</w:t>
-      </w:r>
+        <w:t xml:space="preserve">Navigate to Entries&gt;News &amp; </w:t>
+      </w:r>
+      <w:proofErr w:type="gramStart"/>
+      <w:r>
+        <w:t>Events</w:t>
+      </w:r>
+      <w:proofErr w:type="gramEnd"/>
     </w:p>
     <w:p>
       <w:pPr>
@@ -3057,8 +3306,13 @@
         </w:numPr>
       </w:pPr>
       <w:r>
-        <w:t>Click the “+ New entry” button</w:t>
-      </w:r>
+        <w:t xml:space="preserve">Click the “+ New entry” </w:t>
+      </w:r>
+      <w:proofErr w:type="gramStart"/>
+      <w:r>
+        <w:t>button</w:t>
+      </w:r>
+      <w:proofErr w:type="gramEnd"/>
     </w:p>
     <w:p>
       <w:pPr>
@@ -3099,8 +3353,13 @@
         </w:numPr>
       </w:pPr>
       <w:r>
-        <w:t>Click the drop-down arrow on the “Save” button and select “Save as Draft”</w:t>
-      </w:r>
+        <w:t xml:space="preserve">Click the drop-down arrow on the “Save” button and select “Save as </w:t>
+      </w:r>
+      <w:proofErr w:type="gramStart"/>
+      <w:r>
+        <w:t>Draft”</w:t>
+      </w:r>
+      <w:proofErr w:type="gramEnd"/>
     </w:p>
     <w:p>
       <w:pPr>
@@ -3158,16 +3417,13 @@
         </w:numPr>
       </w:pPr>
       <w:r>
-        <w:t xml:space="preserve">Author: click the “+ Add User” box, then select your name. Repeat for Costa and other authors </w:t>
-      </w:r>
-      <w:proofErr w:type="gramStart"/>
-      <w:r>
-        <w:t>you’d</w:t>
-      </w:r>
-      <w:proofErr w:type="gramEnd"/>
-      <w:r>
-        <w:t xml:space="preserve"> like to include</w:t>
-      </w:r>
+        <w:t xml:space="preserve">Author: click the “+ Add User” box, then select your name. Repeat for Costa and other authors you’d like to </w:t>
+      </w:r>
+      <w:proofErr w:type="gramStart"/>
+      <w:r>
+        <w:t>include</w:t>
+      </w:r>
+      <w:proofErr w:type="gramEnd"/>
     </w:p>
     <w:p>
       <w:pPr>
@@ -3268,8 +3524,13 @@
         </w:numPr>
       </w:pPr>
       <w:r>
-        <w:t>Show Banner Image on Details Page: toggle this button to Off</w:t>
-      </w:r>
+        <w:t xml:space="preserve">Show Banner Image on Details Page: toggle this button to </w:t>
+      </w:r>
+      <w:proofErr w:type="gramStart"/>
+      <w:r>
+        <w:t>Off</w:t>
+      </w:r>
+      <w:proofErr w:type="gramEnd"/>
     </w:p>
     <w:p>
       <w:pPr>
@@ -3286,8 +3547,13 @@
         <w:t>d</w:t>
       </w:r>
       <w:r>
-        <w:t>raft” button</w:t>
-      </w:r>
+        <w:t xml:space="preserve">raft” </w:t>
+      </w:r>
+      <w:proofErr w:type="gramStart"/>
+      <w:r>
+        <w:t>button</w:t>
+      </w:r>
+      <w:proofErr w:type="gramEnd"/>
     </w:p>
     <w:p>
       <w:pPr>
@@ -3303,8 +3569,13 @@
         </w:numPr>
       </w:pPr>
       <w:r>
-        <w:t>Update the homepage</w:t>
-      </w:r>
+        <w:t xml:space="preserve">Update the </w:t>
+      </w:r>
+      <w:proofErr w:type="gramStart"/>
+      <w:r>
+        <w:t>homepage</w:t>
+      </w:r>
+      <w:proofErr w:type="gramEnd"/>
     </w:p>
     <w:p>
       <w:pPr>
@@ -3315,8 +3586,13 @@
         </w:numPr>
       </w:pPr>
       <w:r>
-        <w:t>Navigate to Entries&gt;Singles and click the link to “Homepage”</w:t>
-      </w:r>
+        <w:t>Navigate to Entries&gt;Singles and click the link to “</w:t>
+      </w:r>
+      <w:proofErr w:type="gramStart"/>
+      <w:r>
+        <w:t>Homepage”</w:t>
+      </w:r>
+      <w:proofErr w:type="gramEnd"/>
     </w:p>
     <w:p>
       <w:pPr>
@@ -3327,8 +3603,13 @@
         </w:numPr>
       </w:pPr>
       <w:r>
-        <w:t>Click the drop-down arrow on the “Save” button and select “Save as Draft”</w:t>
-      </w:r>
+        <w:t xml:space="preserve">Click the drop-down arrow on the “Save” button and select “Save as </w:t>
+      </w:r>
+      <w:proofErr w:type="gramStart"/>
+      <w:r>
+        <w:t>Draft”</w:t>
+      </w:r>
+      <w:proofErr w:type="gramEnd"/>
     </w:p>
     <w:p>
       <w:pPr>
@@ -3358,8 +3639,13 @@
         </w:numPr>
       </w:pPr>
       <w:r>
-        <w:t>Update the text under the Callout tab</w:t>
-      </w:r>
+        <w:t xml:space="preserve">Update the text under the Callout </w:t>
+      </w:r>
+      <w:proofErr w:type="gramStart"/>
+      <w:r>
+        <w:t>tab</w:t>
+      </w:r>
+      <w:proofErr w:type="gramEnd"/>
     </w:p>
     <w:p>
       <w:pPr>
@@ -3652,8 +3938,13 @@
         </w:numPr>
       </w:pPr>
       <w:r>
-        <w:t>Export the image as “Figures/callout_2019_Q4.png” using the correct year and quarter</w:t>
-      </w:r>
+        <w:t xml:space="preserve">Export the image as “Figures/callout_2019_Q4.png” using the correct year and </w:t>
+      </w:r>
+      <w:proofErr w:type="gramStart"/>
+      <w:r>
+        <w:t>quarter</w:t>
+      </w:r>
+      <w:proofErr w:type="gramEnd"/>
     </w:p>
     <w:p>
       <w:pPr>
@@ -3733,8 +4024,13 @@
         <w:t>’s file location</w:t>
       </w:r>
       <w:r>
-        <w:t xml:space="preserve"> and upload it</w:t>
-      </w:r>
+        <w:t xml:space="preserve"> and upload </w:t>
+      </w:r>
+      <w:proofErr w:type="gramStart"/>
+      <w:r>
+        <w:t>it</w:t>
+      </w:r>
+      <w:proofErr w:type="gramEnd"/>
     </w:p>
     <w:p>
       <w:pPr>
@@ -3751,8 +4047,13 @@
         <w:t>assets list</w:t>
       </w:r>
       <w:r>
-        <w:t>, click it, and then click the “Select” button</w:t>
-      </w:r>
+        <w:t xml:space="preserve">, click it, and then click the “Select” </w:t>
+      </w:r>
+      <w:proofErr w:type="gramStart"/>
+      <w:r>
+        <w:t>button</w:t>
+      </w:r>
+      <w:proofErr w:type="gramEnd"/>
     </w:p>
     <w:p>
       <w:pPr>
@@ -3763,8 +4064,13 @@
         </w:numPr>
       </w:pPr>
       <w:r>
-        <w:t>Update the text under the Features tab</w:t>
-      </w:r>
+        <w:t xml:space="preserve">Update the text under the Features </w:t>
+      </w:r>
+      <w:proofErr w:type="gramStart"/>
+      <w:r>
+        <w:t>tab</w:t>
+      </w:r>
+      <w:proofErr w:type="gramEnd"/>
     </w:p>
     <w:p>
       <w:pPr>
@@ -3803,6 +4109,73 @@
         </w:numPr>
       </w:pPr>
       <w:r>
+        <w:t xml:space="preserve">Update the </w:t>
+      </w:r>
+      <w:r>
+        <w:t>text</w:t>
+      </w:r>
+      <w:r>
+        <w:t xml:space="preserve"> under the </w:t>
+      </w:r>
+      <w:r>
+        <w:t>Charts</w:t>
+      </w:r>
+      <w:r>
+        <w:t xml:space="preserve"> </w:t>
+      </w:r>
+      <w:proofErr w:type="gramStart"/>
+      <w:r>
+        <w:t>tab</w:t>
+      </w:r>
+      <w:proofErr w:type="gramEnd"/>
+    </w:p>
+    <w:p>
+      <w:pPr>
+        <w:pStyle w:val="NoSpacing"/>
+        <w:numPr>
+          <w:ilvl w:val="2"/>
+          <w:numId w:val="3"/>
+        </w:numPr>
+      </w:pPr>
+      <w:r>
+        <w:t>Scroll down to the second to last chart, where the states map is generated.</w:t>
+      </w:r>
+    </w:p>
+    <w:p>
+      <w:pPr>
+        <w:pStyle w:val="NoSpacing"/>
+        <w:numPr>
+          <w:ilvl w:val="2"/>
+          <w:numId w:val="3"/>
+        </w:numPr>
+      </w:pPr>
+      <w:r>
+        <w:t>Update the Headline text to the current year if needed: “</w:t>
+      </w:r>
+      <w:r>
+        <w:t xml:space="preserve">US State Power Sector Carbon Index for </w:t>
+      </w:r>
+      <w:proofErr w:type="gramStart"/>
+      <w:r>
+        <w:rPr>
+          <w:highlight w:val="yellow"/>
+        </w:rPr>
+        <w:t>2019</w:t>
+      </w:r>
+      <w:r>
+        <w:t>”</w:t>
+      </w:r>
+      <w:proofErr w:type="gramEnd"/>
+    </w:p>
+    <w:p>
+      <w:pPr>
+        <w:pStyle w:val="NoSpacing"/>
+        <w:numPr>
+          <w:ilvl w:val="1"/>
+          <w:numId w:val="3"/>
+        </w:numPr>
+      </w:pPr>
+      <w:r>
         <w:t xml:space="preserve">Note: </w:t>
       </w:r>
     </w:p>
@@ -3851,8 +4224,13 @@
       </w:r>
       <w:proofErr w:type="spellEnd"/>
       <w:r>
-        <w:t xml:space="preserve"> remain unchanged for each update, the Code in the “Charts” tab will continue to work without any updates</w:t>
-      </w:r>
+        <w:t xml:space="preserve"> remain unchanged for each update, the Code in the “Charts” tab will continue to work without any </w:t>
+      </w:r>
+      <w:proofErr w:type="gramStart"/>
+      <w:r>
+        <w:t>updates</w:t>
+      </w:r>
+      <w:proofErr w:type="gramEnd"/>
     </w:p>
     <w:p>
       <w:pPr>
@@ -3863,7 +4241,15 @@
         </w:numPr>
       </w:pPr>
       <w:r>
-        <w:t>The NERC map chart near the bottom of the page has been disabled. To enable it, select the gear in that particular “Chart/Single” box and click “Enable”</w:t>
+        <w:t>The NERC map chart near the bottom of the page has been disabled. To enable it, select the gear in that particular “Chart/Single” box and click “</w:t>
+      </w:r>
+      <w:proofErr w:type="gramStart"/>
+      <w:r>
+        <w:t>Enable</w:t>
+      </w:r>
+      <w:proofErr w:type="gramEnd"/>
+      <w:r>
+        <w:t>”</w:t>
       </w:r>
     </w:p>
     <w:p>
@@ -3893,8 +4279,13 @@
         </w:numPr>
       </w:pPr>
       <w:r>
-        <w:t>Upload the new data files</w:t>
-      </w:r>
+        <w:t xml:space="preserve">Upload the new data </w:t>
+      </w:r>
+      <w:proofErr w:type="gramStart"/>
+      <w:r>
+        <w:t>files</w:t>
+      </w:r>
+      <w:proofErr w:type="gramEnd"/>
     </w:p>
     <w:p>
       <w:pPr>
@@ -3925,8 +4316,13 @@
       </w:r>
       <w:proofErr w:type="spellEnd"/>
       <w:r>
-        <w:t>” folder</w:t>
-      </w:r>
+        <w:t xml:space="preserve">” </w:t>
+      </w:r>
+      <w:proofErr w:type="gramStart"/>
+      <w:r>
+        <w:t>folder</w:t>
+      </w:r>
+      <w:proofErr w:type="gramEnd"/>
     </w:p>
     <w:p>
       <w:pPr>
@@ -4010,8 +4406,13 @@
         </w:numPr>
       </w:pPr>
       <w:r>
-        <w:t>Navigate to the correct file in your computer and select “Open”</w:t>
-      </w:r>
+        <w:t>Navigate to the correct file in your computer and select “</w:t>
+      </w:r>
+      <w:proofErr w:type="gramStart"/>
+      <w:r>
+        <w:t>Open”</w:t>
+      </w:r>
+      <w:proofErr w:type="gramEnd"/>
     </w:p>
     <w:p>
       <w:pPr>
@@ -4034,8 +4435,17 @@
         </w:numPr>
       </w:pPr>
       <w:r>
+        <w:lastRenderedPageBreak/>
         <w:t>Repeat the above tasks for the “Us Power Sector Co2 Emissions Intensity” file</w:t>
       </w:r>
+      <w:r>
+        <w:t xml:space="preserve"> and the “Us State Power Sector Co2 emissions” </w:t>
+      </w:r>
+      <w:proofErr w:type="gramStart"/>
+      <w:r>
+        <w:t>file</w:t>
+      </w:r>
+      <w:proofErr w:type="gramEnd"/>
     </w:p>
     <w:p>
       <w:pPr>
@@ -4058,97 +4468,621 @@
         </w:numPr>
       </w:pPr>
       <w:r>
+        <w:t xml:space="preserve">Each of the charts have a download button that points back to one of these two files. </w:t>
+      </w:r>
+    </w:p>
+    <w:p>
+      <w:pPr>
+        <w:pStyle w:val="NoSpacing"/>
+        <w:numPr>
+          <w:ilvl w:val="4"/>
+          <w:numId w:val="3"/>
+        </w:numPr>
+      </w:pPr>
+      <w:r>
+        <w:t xml:space="preserve">In the </w:t>
+      </w:r>
+      <w:proofErr w:type="spellStart"/>
+      <w:r>
+        <w:t>javascript</w:t>
+      </w:r>
+      <w:proofErr w:type="spellEnd"/>
+      <w:r>
+        <w:t xml:space="preserve"> file for each chart (see the directory </w:t>
+      </w:r>
+      <w:r>
+        <w:t>carbon-index\</w:t>
+      </w:r>
+      <w:proofErr w:type="spellStart"/>
+      <w:r>
+        <w:t>web_files</w:t>
+      </w:r>
+      <w:proofErr w:type="spellEnd"/>
+      <w:r>
+        <w:t>\</w:t>
+      </w:r>
+      <w:proofErr w:type="spellStart"/>
+      <w:r>
+        <w:t>JS_figures</w:t>
+      </w:r>
+      <w:proofErr w:type="spellEnd"/>
+      <w:r>
+        <w:t>) there is a code line “</w:t>
+      </w:r>
+      <w:proofErr w:type="spellStart"/>
+      <w:proofErr w:type="gramStart"/>
+      <w:r>
+        <w:t>window.location</w:t>
+      </w:r>
+      <w:proofErr w:type="gramEnd"/>
+      <w:r>
+        <w:t>.href</w:t>
+      </w:r>
+      <w:proofErr w:type="spellEnd"/>
+      <w:r>
+        <w:t xml:space="preserve">” that contains the </w:t>
+      </w:r>
+      <w:proofErr w:type="spellStart"/>
+      <w:r>
+        <w:t>url</w:t>
+      </w:r>
+      <w:proofErr w:type="spellEnd"/>
+      <w:r>
+        <w:t xml:space="preserve"> slug linking to these xlsx files int eh Assets folder</w:t>
+      </w:r>
+    </w:p>
+    <w:p>
+      <w:pPr>
+        <w:pStyle w:val="NoSpacing"/>
+        <w:numPr>
+          <w:ilvl w:val="4"/>
+          <w:numId w:val="3"/>
+        </w:numPr>
+      </w:pPr>
+      <w:r>
+        <w:t xml:space="preserve">If you change the way you name or store these files, you’ll also need to change this line in each of the </w:t>
+      </w:r>
+      <w:proofErr w:type="spellStart"/>
+      <w:r>
+        <w:t>javascript</w:t>
+      </w:r>
+      <w:proofErr w:type="spellEnd"/>
+      <w:r>
+        <w:t xml:space="preserve"> files and upload them all to the website backend to push those changes to the website.</w:t>
+      </w:r>
+    </w:p>
+    <w:p>
+      <w:pPr>
+        <w:pStyle w:val="NoSpacing"/>
+        <w:numPr>
+          <w:ilvl w:val="2"/>
+          <w:numId w:val="3"/>
+        </w:numPr>
+      </w:pPr>
+      <w:r>
+        <w:t>Select the Assets&gt;</w:t>
+      </w:r>
+      <w:proofErr w:type="spellStart"/>
+      <w:r>
+        <w:t>Javascript</w:t>
+      </w:r>
+      <w:proofErr w:type="spellEnd"/>
+      <w:r>
+        <w:t>&gt;CO2-Chart folder</w:t>
+      </w:r>
+    </w:p>
+    <w:p>
+      <w:pPr>
+        <w:pStyle w:val="NoSpacing"/>
+        <w:numPr>
+          <w:ilvl w:val="3"/>
+          <w:numId w:val="3"/>
+        </w:numPr>
+      </w:pPr>
+      <w:r>
+        <w:t xml:space="preserve">Replace the csv files with the new versions created by the python </w:t>
+      </w:r>
+      <w:proofErr w:type="gramStart"/>
+      <w:r>
+        <w:t>files</w:t>
+      </w:r>
+      <w:proofErr w:type="gramEnd"/>
+    </w:p>
+    <w:p>
+      <w:pPr>
+        <w:pStyle w:val="NoSpacing"/>
+        <w:numPr>
+          <w:ilvl w:val="4"/>
+          <w:numId w:val="3"/>
+        </w:numPr>
+      </w:pPr>
+      <w:r>
+        <w:t>One at a time, for each of the three csv files:</w:t>
+      </w:r>
+    </w:p>
+    <w:p>
+      <w:pPr>
+        <w:pStyle w:val="NoSpacing"/>
+        <w:numPr>
+          <w:ilvl w:val="5"/>
+          <w:numId w:val="3"/>
+        </w:numPr>
+      </w:pPr>
+      <w:r>
+        <w:t xml:space="preserve">***Note – make sure and check the file extensions of the files you are replacing. Many of the </w:t>
+      </w:r>
+      <w:proofErr w:type="spellStart"/>
+      <w:r>
+        <w:t>javascript</w:t>
+      </w:r>
+      <w:proofErr w:type="spellEnd"/>
+      <w:r>
+        <w:t xml:space="preserve"> and csv files have the same names. You want to make sure you are replacing </w:t>
+      </w:r>
+      <w:proofErr w:type="spellStart"/>
+      <w:r>
+        <w:t>csvs</w:t>
+      </w:r>
+      <w:proofErr w:type="spellEnd"/>
+      <w:r>
+        <w:t xml:space="preserve"> with </w:t>
+      </w:r>
+      <w:proofErr w:type="spellStart"/>
+      <w:r>
+        <w:t>csvs</w:t>
+      </w:r>
+      <w:proofErr w:type="spellEnd"/>
+      <w:r>
+        <w:t xml:space="preserve"> and not accidentally replacing the </w:t>
+      </w:r>
+      <w:proofErr w:type="spellStart"/>
+      <w:r>
+        <w:t>javascript</w:t>
+      </w:r>
+      <w:proofErr w:type="spellEnd"/>
+      <w:r>
+        <w:t xml:space="preserve"> files with </w:t>
+      </w:r>
+      <w:proofErr w:type="spellStart"/>
+      <w:r>
+        <w:t>csvs</w:t>
+      </w:r>
+      <w:proofErr w:type="spellEnd"/>
+      <w:r>
+        <w:t>.</w:t>
+      </w:r>
+    </w:p>
+    <w:p>
+      <w:pPr>
+        <w:pStyle w:val="NoSpacing"/>
+        <w:numPr>
+          <w:ilvl w:val="5"/>
+          <w:numId w:val="3"/>
+        </w:numPr>
+      </w:pPr>
+      <w:r>
+        <w:t xml:space="preserve">Click the empty box next to the </w:t>
+      </w:r>
+      <w:proofErr w:type="gramStart"/>
+      <w:r>
+        <w:t>file</w:t>
+      </w:r>
+      <w:proofErr w:type="gramEnd"/>
+    </w:p>
+    <w:p>
+      <w:pPr>
+        <w:pStyle w:val="NoSpacing"/>
+        <w:numPr>
+          <w:ilvl w:val="5"/>
+          <w:numId w:val="3"/>
+        </w:numPr>
+      </w:pPr>
+      <w:r>
+        <w:t>Click the Gear icon</w:t>
+      </w:r>
+    </w:p>
+    <w:p>
+      <w:pPr>
+        <w:pStyle w:val="NoSpacing"/>
+        <w:numPr>
+          <w:ilvl w:val="5"/>
+          <w:numId w:val="3"/>
+        </w:numPr>
+      </w:pPr>
+      <w:r>
+        <w:t>Click “Replace File”</w:t>
+      </w:r>
+    </w:p>
+    <w:p>
+      <w:pPr>
+        <w:pStyle w:val="NoSpacing"/>
+        <w:numPr>
+          <w:ilvl w:val="5"/>
+          <w:numId w:val="3"/>
+        </w:numPr>
+      </w:pPr>
+      <w:r>
+        <w:t>Navigate to the correct csv file (in the directory “</w:t>
+      </w:r>
+      <w:r>
+        <w:t>carbon-index\</w:t>
+      </w:r>
+      <w:proofErr w:type="spellStart"/>
+      <w:r>
+        <w:t>web_files</w:t>
+      </w:r>
+      <w:proofErr w:type="spellEnd"/>
+      <w:r>
+        <w:t>”) and select “</w:t>
+      </w:r>
+      <w:proofErr w:type="gramStart"/>
+      <w:r>
+        <w:t>Open”</w:t>
+      </w:r>
+      <w:proofErr w:type="gramEnd"/>
+    </w:p>
+    <w:p>
+      <w:pPr>
+        <w:pStyle w:val="NoSpacing"/>
+        <w:numPr>
+          <w:ilvl w:val="5"/>
+          <w:numId w:val="3"/>
+        </w:numPr>
+      </w:pPr>
+      <w:r>
+        <w:t xml:space="preserve">The Titles for these files should remain </w:t>
+      </w:r>
+      <w:proofErr w:type="gramStart"/>
+      <w:r>
+        <w:t>unchanged</w:t>
+      </w:r>
+      <w:proofErr w:type="gramEnd"/>
+    </w:p>
+    <w:p>
+      <w:pPr>
+        <w:pStyle w:val="NoSpacing"/>
+        <w:numPr>
+          <w:ilvl w:val="2"/>
+          <w:numId w:val="3"/>
+        </w:numPr>
+      </w:pPr>
+      <w:r>
+        <w:t xml:space="preserve">Using the same method as above, replace </w:t>
+      </w:r>
+      <w:proofErr w:type="gramStart"/>
+      <w:r>
+        <w:t>other</w:t>
+      </w:r>
+      <w:proofErr w:type="gramEnd"/>
+      <w:r>
+        <w:t xml:space="preserve"> csv files</w:t>
+      </w:r>
+    </w:p>
+    <w:p>
+      <w:pPr>
+        <w:pStyle w:val="NoSpacing"/>
+        <w:numPr>
+          <w:ilvl w:val="3"/>
+          <w:numId w:val="3"/>
+        </w:numPr>
+      </w:pPr>
+      <w:r>
+        <w:t>In Assets&gt;</w:t>
+      </w:r>
+      <w:proofErr w:type="spellStart"/>
+      <w:r>
+        <w:t>Javascript</w:t>
+      </w:r>
+      <w:proofErr w:type="spellEnd"/>
+      <w:r>
+        <w:t xml:space="preserve">&gt;Fuel-Chart, replace 3 </w:t>
+      </w:r>
+      <w:proofErr w:type="spellStart"/>
+      <w:proofErr w:type="gramStart"/>
+      <w:r>
+        <w:t>csvs</w:t>
+      </w:r>
+      <w:proofErr w:type="spellEnd"/>
+      <w:proofErr w:type="gramEnd"/>
+    </w:p>
+    <w:p>
+      <w:pPr>
+        <w:pStyle w:val="NoSpacing"/>
+        <w:numPr>
+          <w:ilvl w:val="3"/>
+          <w:numId w:val="3"/>
+        </w:numPr>
+      </w:pPr>
+      <w:r>
+        <w:t>In Assets&gt;</w:t>
+      </w:r>
+      <w:proofErr w:type="spellStart"/>
+      <w:r>
+        <w:t>Javascript</w:t>
+      </w:r>
+      <w:proofErr w:type="spellEnd"/>
+      <w:r>
+        <w:t xml:space="preserve">&gt;Index-Chart, replace 3 </w:t>
+      </w:r>
+      <w:proofErr w:type="spellStart"/>
+      <w:r>
+        <w:t>csvs</w:t>
+      </w:r>
+      <w:proofErr w:type="spellEnd"/>
+      <w:r>
+        <w:t xml:space="preserve"> (these are the same </w:t>
+      </w:r>
+      <w:proofErr w:type="spellStart"/>
+      <w:r>
+        <w:t>csvs</w:t>
+      </w:r>
+      <w:proofErr w:type="spellEnd"/>
+      <w:r>
+        <w:t xml:space="preserve"> as used in the “CO2-Chart” folder)</w:t>
+      </w:r>
+    </w:p>
+    <w:p>
+      <w:pPr>
+        <w:pStyle w:val="NoSpacing"/>
+        <w:numPr>
+          <w:ilvl w:val="3"/>
+          <w:numId w:val="3"/>
+        </w:numPr>
+      </w:pPr>
+      <w:r>
+        <w:t>In Assets&gt;</w:t>
+      </w:r>
+      <w:proofErr w:type="spellStart"/>
+      <w:r>
+        <w:t>Javascript</w:t>
+      </w:r>
+      <w:proofErr w:type="spellEnd"/>
+      <w:r>
+        <w:t xml:space="preserve">&gt;State-Map, replace 2 </w:t>
+      </w:r>
+      <w:proofErr w:type="spellStart"/>
+      <w:proofErr w:type="gramStart"/>
+      <w:r>
+        <w:t>csvs</w:t>
+      </w:r>
+      <w:proofErr w:type="spellEnd"/>
+      <w:proofErr w:type="gramEnd"/>
+      <w:r>
+        <w:t xml:space="preserve"> </w:t>
+      </w:r>
+    </w:p>
+    <w:p>
+      <w:pPr>
+        <w:pStyle w:val="NoSpacing"/>
+        <w:numPr>
+          <w:ilvl w:val="1"/>
+          <w:numId w:val="3"/>
+        </w:numPr>
+      </w:pPr>
+      <w:r>
+        <w:t xml:space="preserve">Note: each of these folders also contains </w:t>
+      </w:r>
+      <w:proofErr w:type="spellStart"/>
+      <w:r>
+        <w:t>javascript</w:t>
+      </w:r>
+      <w:proofErr w:type="spellEnd"/>
+      <w:r>
+        <w:t xml:space="preserve"> files that read the </w:t>
+      </w:r>
+      <w:proofErr w:type="spellStart"/>
+      <w:r>
+        <w:t>csvs</w:t>
+      </w:r>
+      <w:proofErr w:type="spellEnd"/>
+      <w:r>
+        <w:t xml:space="preserve"> and create the website’s visualizations. If you need to update these files, you can replace them using the same method as described for the csv files. Note:</w:t>
+      </w:r>
+    </w:p>
+    <w:p>
+      <w:pPr>
+        <w:pStyle w:val="NoSpacing"/>
+        <w:numPr>
+          <w:ilvl w:val="2"/>
+          <w:numId w:val="3"/>
+        </w:numPr>
+      </w:pPr>
+      <w:r>
+        <w:t xml:space="preserve">The Titles of the </w:t>
+      </w:r>
+      <w:proofErr w:type="spellStart"/>
+      <w:r>
+        <w:t>javascript</w:t>
+      </w:r>
+      <w:proofErr w:type="spellEnd"/>
+      <w:r>
+        <w:t xml:space="preserve"> files should remain </w:t>
+      </w:r>
+      <w:proofErr w:type="gramStart"/>
+      <w:r>
+        <w:t>unchanged</w:t>
+      </w:r>
+      <w:proofErr w:type="gramEnd"/>
+    </w:p>
+    <w:p>
+      <w:pPr>
+        <w:pStyle w:val="NoSpacing"/>
+        <w:numPr>
+          <w:ilvl w:val="2"/>
+          <w:numId w:val="3"/>
+        </w:numPr>
+      </w:pPr>
+      <w:r>
+        <w:t>It may take a few hours or days for the website to refresh and show the new visuals.</w:t>
+      </w:r>
+    </w:p>
+    <w:p>
+      <w:pPr>
+        <w:pStyle w:val="NoSpacing"/>
+      </w:pPr>
+    </w:p>
+    <w:p>
+      <w:pPr>
+        <w:pStyle w:val="NoSpacing"/>
+        <w:numPr>
+          <w:ilvl w:val="0"/>
+          <w:numId w:val="3"/>
+        </w:numPr>
+      </w:pPr>
+      <w:r>
+        <w:t>Publish</w:t>
+      </w:r>
+    </w:p>
+    <w:p>
+      <w:pPr>
+        <w:pStyle w:val="NoSpacing"/>
+        <w:numPr>
+          <w:ilvl w:val="1"/>
+          <w:numId w:val="3"/>
+        </w:numPr>
+      </w:pPr>
+      <w:bookmarkStart w:id="0" w:name="_Hlk63955027"/>
+      <w:r>
+        <w:t>Navigate to the</w:t>
+      </w:r>
+      <w:r>
+        <w:t xml:space="preserve"> blog draft</w:t>
+      </w:r>
+      <w:r>
+        <w:t>, select “Draft 1” from the drop-down button next to the blog title,</w:t>
+      </w:r>
+      <w:r>
+        <w:t xml:space="preserve"> and select Live Preview to check the content.</w:t>
+      </w:r>
+      <w:r>
+        <w:t xml:space="preserve"> </w:t>
+      </w:r>
+    </w:p>
+    <w:p>
+      <w:pPr>
+        <w:pStyle w:val="NoSpacing"/>
+        <w:numPr>
+          <w:ilvl w:val="1"/>
+          <w:numId w:val="3"/>
+        </w:numPr>
+      </w:pPr>
+      <w:r>
+        <w:t>Navigate to the homepage</w:t>
+      </w:r>
+      <w:r>
+        <w:t>, select</w:t>
+      </w:r>
+      <w:r>
+        <w:t xml:space="preserve"> </w:t>
+      </w:r>
+      <w:r>
+        <w:t>“D</w:t>
+      </w:r>
+      <w:r>
+        <w:t>raft</w:t>
+      </w:r>
+      <w:r>
+        <w:t xml:space="preserve"> 1” from the drop-down button next to “Homepage”,</w:t>
+      </w:r>
+      <w:r>
+        <w:t xml:space="preserve"> and select Live Preview to check the </w:t>
+      </w:r>
+      <w:proofErr w:type="gramStart"/>
+      <w:r>
+        <w:t>content</w:t>
+      </w:r>
+      <w:proofErr w:type="gramEnd"/>
+    </w:p>
+    <w:p>
+      <w:pPr>
+        <w:pStyle w:val="NoSpacing"/>
+        <w:numPr>
+          <w:ilvl w:val="1"/>
+          <w:numId w:val="3"/>
+        </w:numPr>
+      </w:pPr>
+      <w:r>
+        <w:t xml:space="preserve"> If everything looks good:</w:t>
+      </w:r>
+    </w:p>
+    <w:p>
+      <w:pPr>
+        <w:pStyle w:val="NoSpacing"/>
+        <w:numPr>
+          <w:ilvl w:val="2"/>
+          <w:numId w:val="3"/>
+        </w:numPr>
+      </w:pPr>
+      <w:r>
+        <w:t>P</w:t>
+      </w:r>
+      <w:r>
+        <w:t xml:space="preserve">ublish the </w:t>
+      </w:r>
+      <w:proofErr w:type="gramStart"/>
+      <w:r>
+        <w:t>blog</w:t>
+      </w:r>
+      <w:proofErr w:type="gramEnd"/>
+    </w:p>
+    <w:p>
+      <w:pPr>
+        <w:pStyle w:val="NoSpacing"/>
+        <w:numPr>
+          <w:ilvl w:val="3"/>
+          <w:numId w:val="3"/>
+        </w:numPr>
+      </w:pPr>
+      <w:r>
+        <w:t>Navigate to the draft blog post under Entries&gt;News &amp; Events.</w:t>
+      </w:r>
+    </w:p>
+    <w:p>
+      <w:pPr>
+        <w:pStyle w:val="NoSpacing"/>
+        <w:numPr>
+          <w:ilvl w:val="4"/>
+          <w:numId w:val="3"/>
+        </w:numPr>
+      </w:pPr>
+      <w:r>
+        <w:t xml:space="preserve">It will be located near the bottom of the list of </w:t>
+      </w:r>
+      <w:proofErr w:type="gramStart"/>
+      <w:r>
+        <w:t>blog</w:t>
+      </w:r>
+      <w:proofErr w:type="gramEnd"/>
+      <w:r>
+        <w:t xml:space="preserve"> entries</w:t>
+      </w:r>
+    </w:p>
+    <w:p>
+      <w:pPr>
+        <w:pStyle w:val="NoSpacing"/>
+        <w:numPr>
+          <w:ilvl w:val="3"/>
+          <w:numId w:val="3"/>
+        </w:numPr>
+      </w:pPr>
+      <w:r>
         <w:lastRenderedPageBreak/>
-        <w:t xml:space="preserve">Each of the charts have a download button that points back to one of these two files. </w:t>
-      </w:r>
-    </w:p>
-    <w:p>
-      <w:pPr>
-        <w:pStyle w:val="NoSpacing"/>
-        <w:numPr>
-          <w:ilvl w:val="4"/>
-          <w:numId w:val="3"/>
-        </w:numPr>
-      </w:pPr>
-      <w:r>
-        <w:t xml:space="preserve">In the </w:t>
-      </w:r>
-      <w:proofErr w:type="spellStart"/>
-      <w:r>
-        <w:t>javascript</w:t>
-      </w:r>
-      <w:proofErr w:type="spellEnd"/>
-      <w:r>
-        <w:t xml:space="preserve"> file for each chart (see the directory </w:t>
-      </w:r>
-      <w:r>
-        <w:t>carbon-index\</w:t>
-      </w:r>
-      <w:proofErr w:type="spellStart"/>
-      <w:r>
-        <w:t>web_files</w:t>
-      </w:r>
-      <w:proofErr w:type="spellEnd"/>
-      <w:r>
-        <w:t>\</w:t>
-      </w:r>
-      <w:proofErr w:type="spellStart"/>
-      <w:r>
-        <w:t>JS_figures</w:t>
-      </w:r>
-      <w:proofErr w:type="spellEnd"/>
-      <w:r>
-        <w:t>) there is a code line “</w:t>
-      </w:r>
-      <w:proofErr w:type="spellStart"/>
-      <w:proofErr w:type="gramStart"/>
-      <w:r>
-        <w:t>window.location</w:t>
-      </w:r>
-      <w:proofErr w:type="gramEnd"/>
-      <w:r>
-        <w:t>.href</w:t>
-      </w:r>
-      <w:proofErr w:type="spellEnd"/>
-      <w:r>
-        <w:t xml:space="preserve">” that contains the </w:t>
-      </w:r>
-      <w:proofErr w:type="spellStart"/>
-      <w:r>
-        <w:t>url</w:t>
-      </w:r>
-      <w:proofErr w:type="spellEnd"/>
-      <w:r>
-        <w:t xml:space="preserve"> slug linking to these xlsx files int eh Assets folder</w:t>
-      </w:r>
-    </w:p>
-    <w:p>
-      <w:pPr>
-        <w:pStyle w:val="NoSpacing"/>
-        <w:numPr>
-          <w:ilvl w:val="4"/>
-          <w:numId w:val="3"/>
-        </w:numPr>
-      </w:pPr>
-      <w:r>
-        <w:t xml:space="preserve">If you change the way you name or store these files, </w:t>
-      </w:r>
-      <w:proofErr w:type="gramStart"/>
-      <w:r>
-        <w:t>you’ll</w:t>
-      </w:r>
-      <w:proofErr w:type="gramEnd"/>
-      <w:r>
-        <w:t xml:space="preserve"> also need to change this line in each of the </w:t>
-      </w:r>
-      <w:proofErr w:type="spellStart"/>
-      <w:r>
-        <w:t>javascript</w:t>
-      </w:r>
-      <w:proofErr w:type="spellEnd"/>
-      <w:r>
-        <w:t xml:space="preserve"> files and upload them all to the website backend to push those changes to the website.</w:t>
-      </w:r>
+        <w:t>C</w:t>
+      </w:r>
+      <w:r>
+        <w:t>lick the drop-down arrow on the “Save draft”</w:t>
+      </w:r>
+      <w:r>
+        <w:t xml:space="preserve"> button</w:t>
+      </w:r>
+      <w:r>
+        <w:t xml:space="preserve"> and select “Publish </w:t>
+      </w:r>
+      <w:proofErr w:type="gramStart"/>
+      <w:r>
+        <w:t>Draft”</w:t>
+      </w:r>
+      <w:proofErr w:type="gramEnd"/>
     </w:p>
     <w:p>
       <w:pPr>
@@ -4159,16 +5093,13 @@
         </w:numPr>
       </w:pPr>
       <w:r>
-        <w:t>Select the Assets&gt;</w:t>
-      </w:r>
-      <w:proofErr w:type="spellStart"/>
-      <w:r>
-        <w:t>Javascript</w:t>
-      </w:r>
-      <w:proofErr w:type="spellEnd"/>
-      <w:r>
-        <w:t>&gt;CO2-Chart folder</w:t>
-      </w:r>
+        <w:t xml:space="preserve">Publish the </w:t>
+      </w:r>
+      <w:proofErr w:type="gramStart"/>
+      <w:r>
+        <w:t>homepage</w:t>
+      </w:r>
+      <w:proofErr w:type="gramEnd"/>
     </w:p>
     <w:p>
       <w:pPr>
@@ -4179,143 +5110,86 @@
         </w:numPr>
       </w:pPr>
       <w:r>
-        <w:t>Replace the csv files with the new versions created by the python files</w:t>
-      </w:r>
-    </w:p>
-    <w:p>
-      <w:pPr>
-        <w:pStyle w:val="NoSpacing"/>
-        <w:numPr>
-          <w:ilvl w:val="4"/>
-          <w:numId w:val="3"/>
-        </w:numPr>
-      </w:pPr>
-      <w:r>
-        <w:t>One at a time, for each of the three csv files:</w:t>
-      </w:r>
-    </w:p>
-    <w:p>
-      <w:pPr>
-        <w:pStyle w:val="NoSpacing"/>
-        <w:numPr>
-          <w:ilvl w:val="5"/>
-          <w:numId w:val="3"/>
-        </w:numPr>
-      </w:pPr>
-      <w:r>
-        <w:t xml:space="preserve">***Note – make sure and check the file extensions of the files you are replacing. Many of the </w:t>
-      </w:r>
-      <w:proofErr w:type="spellStart"/>
-      <w:r>
-        <w:t>javascript</w:t>
-      </w:r>
-      <w:proofErr w:type="spellEnd"/>
-      <w:r>
-        <w:t xml:space="preserve"> and csv files have the same names. You want to make sure you are replacing </w:t>
-      </w:r>
-      <w:proofErr w:type="spellStart"/>
-      <w:r>
-        <w:t>csvs</w:t>
-      </w:r>
-      <w:proofErr w:type="spellEnd"/>
-      <w:r>
-        <w:t xml:space="preserve"> with </w:t>
-      </w:r>
-      <w:proofErr w:type="spellStart"/>
-      <w:r>
-        <w:t>csvs</w:t>
-      </w:r>
-      <w:proofErr w:type="spellEnd"/>
-      <w:r>
-        <w:t xml:space="preserve"> and not accidentally replacing the </w:t>
-      </w:r>
-      <w:proofErr w:type="spellStart"/>
-      <w:r>
-        <w:t>javascript</w:t>
-      </w:r>
-      <w:proofErr w:type="spellEnd"/>
-      <w:r>
-        <w:t xml:space="preserve"> files with </w:t>
-      </w:r>
-      <w:proofErr w:type="spellStart"/>
-      <w:r>
-        <w:t>csvs</w:t>
-      </w:r>
-      <w:proofErr w:type="spellEnd"/>
-      <w:r>
-        <w:t>.</w:t>
-      </w:r>
-    </w:p>
-    <w:p>
-      <w:pPr>
-        <w:pStyle w:val="NoSpacing"/>
-        <w:numPr>
-          <w:ilvl w:val="5"/>
-          <w:numId w:val="3"/>
-        </w:numPr>
-      </w:pPr>
-      <w:r>
-        <w:t>Click the empty box next to the file</w:t>
-      </w:r>
-    </w:p>
-    <w:p>
-      <w:pPr>
-        <w:pStyle w:val="NoSpacing"/>
-        <w:numPr>
-          <w:ilvl w:val="5"/>
-          <w:numId w:val="3"/>
-        </w:numPr>
-      </w:pPr>
-      <w:r>
-        <w:t>Click the Gear icon</w:t>
-      </w:r>
-    </w:p>
-    <w:p>
-      <w:pPr>
-        <w:pStyle w:val="NoSpacing"/>
-        <w:numPr>
-          <w:ilvl w:val="5"/>
-          <w:numId w:val="3"/>
-        </w:numPr>
-      </w:pPr>
-      <w:r>
-        <w:t>Click “Replace File”</w:t>
-      </w:r>
-    </w:p>
-    <w:p>
-      <w:pPr>
-        <w:pStyle w:val="NoSpacing"/>
-        <w:numPr>
-          <w:ilvl w:val="5"/>
-          <w:numId w:val="3"/>
-        </w:numPr>
-      </w:pPr>
-      <w:r>
-        <w:t>Navigate to the correct csv file (in the directory “</w:t>
-      </w:r>
-      <w:r>
-        <w:t>carbon-index\</w:t>
-      </w:r>
-      <w:proofErr w:type="spellStart"/>
-      <w:r>
-        <w:t>web_files</w:t>
-      </w:r>
-      <w:proofErr w:type="spellEnd"/>
-      <w:r>
-        <w:t>”) and select “Open”</w:t>
-      </w:r>
-    </w:p>
-    <w:p>
-      <w:pPr>
-        <w:pStyle w:val="NoSpacing"/>
-        <w:numPr>
-          <w:ilvl w:val="5"/>
-          <w:numId w:val="3"/>
-        </w:numPr>
-      </w:pPr>
-      <w:r>
-        <w:t>The Titles for these files should remain unchanged</w:t>
-      </w:r>
+        <w:t>Navigate to the draft homepage under Entries&gt;</w:t>
+      </w:r>
+      <w:proofErr w:type="gramStart"/>
+      <w:r>
+        <w:t>Singles</w:t>
+      </w:r>
+      <w:proofErr w:type="gramEnd"/>
+    </w:p>
+    <w:p>
+      <w:pPr>
+        <w:pStyle w:val="NoSpacing"/>
+        <w:numPr>
+          <w:ilvl w:val="3"/>
+          <w:numId w:val="3"/>
+        </w:numPr>
+      </w:pPr>
+      <w:r>
+        <w:t xml:space="preserve">Under the </w:t>
+      </w:r>
+      <w:proofErr w:type="gramStart"/>
+      <w:r>
+        <w:t>drop down</w:t>
+      </w:r>
+      <w:proofErr w:type="gramEnd"/>
+      <w:r>
+        <w:t xml:space="preserve"> box next to homepage (it should say “Current”) select the draft version you are working on</w:t>
+      </w:r>
+    </w:p>
+    <w:p>
+      <w:pPr>
+        <w:pStyle w:val="NoSpacing"/>
+        <w:numPr>
+          <w:ilvl w:val="3"/>
+          <w:numId w:val="3"/>
+        </w:numPr>
+      </w:pPr>
+      <w:r>
+        <w:t xml:space="preserve">Click the drop-down arrow on the “Save draft” button and select “Publish </w:t>
+      </w:r>
+      <w:proofErr w:type="gramStart"/>
+      <w:r>
+        <w:t>Draft”</w:t>
+      </w:r>
+      <w:proofErr w:type="gramEnd"/>
+    </w:p>
+    <w:bookmarkEnd w:id="0"/>
+    <w:p>
+      <w:pPr>
+        <w:pStyle w:val="NoSpacing"/>
+        <w:ind w:left="720"/>
+      </w:pPr>
+    </w:p>
+    <w:p>
+      <w:pPr>
+        <w:pStyle w:val="NoSpacing"/>
+        <w:numPr>
+          <w:ilvl w:val="0"/>
+          <w:numId w:val="3"/>
+        </w:numPr>
+      </w:pPr>
+      <w:r>
+        <w:t xml:space="preserve">Verify </w:t>
+      </w:r>
+    </w:p>
+    <w:p>
+      <w:pPr>
+        <w:pStyle w:val="NoSpacing"/>
+        <w:numPr>
+          <w:ilvl w:val="1"/>
+          <w:numId w:val="3"/>
+        </w:numPr>
+      </w:pPr>
+      <w:r>
+        <w:t xml:space="preserve">Using incognito mode—or whatever method you want to use to bypass or delete your current browser cookies—go to emissionsindex.org and make sure everything looks as </w:t>
+      </w:r>
+      <w:proofErr w:type="gramStart"/>
+      <w:r>
+        <w:t>planned</w:t>
+      </w:r>
+      <w:proofErr w:type="gramEnd"/>
     </w:p>
     <w:p>
       <w:pPr>
@@ -4326,384 +5200,19 @@
         </w:numPr>
       </w:pPr>
       <w:r>
-        <w:t>Using the same method as above, replace other csv files</w:t>
-      </w:r>
-    </w:p>
-    <w:p>
-      <w:pPr>
-        <w:pStyle w:val="NoSpacing"/>
-        <w:numPr>
-          <w:ilvl w:val="3"/>
-          <w:numId w:val="3"/>
-        </w:numPr>
-      </w:pPr>
-      <w:r>
-        <w:t>In Assets&gt;</w:t>
-      </w:r>
-      <w:proofErr w:type="spellStart"/>
-      <w:r>
-        <w:t>Javascript</w:t>
-      </w:r>
-      <w:proofErr w:type="spellEnd"/>
-      <w:r>
-        <w:t xml:space="preserve">&gt;Fuel-Chart, replace 3 </w:t>
-      </w:r>
-      <w:proofErr w:type="spellStart"/>
-      <w:r>
-        <w:t>csvs</w:t>
-      </w:r>
-      <w:proofErr w:type="spellEnd"/>
-    </w:p>
-    <w:p>
-      <w:pPr>
-        <w:pStyle w:val="NoSpacing"/>
-        <w:numPr>
-          <w:ilvl w:val="3"/>
-          <w:numId w:val="3"/>
-        </w:numPr>
-      </w:pPr>
-      <w:r>
-        <w:t>In Assets&gt;</w:t>
-      </w:r>
-      <w:proofErr w:type="spellStart"/>
-      <w:r>
-        <w:t>Javascript</w:t>
-      </w:r>
-      <w:proofErr w:type="spellEnd"/>
-      <w:r>
-        <w:t xml:space="preserve">&gt;Index-Chart, replace 3 </w:t>
-      </w:r>
-      <w:proofErr w:type="spellStart"/>
-      <w:r>
-        <w:t>csvs</w:t>
-      </w:r>
-      <w:proofErr w:type="spellEnd"/>
-      <w:r>
-        <w:t xml:space="preserve"> (these are the same </w:t>
-      </w:r>
-      <w:proofErr w:type="spellStart"/>
-      <w:r>
-        <w:t>csvs</w:t>
-      </w:r>
-      <w:proofErr w:type="spellEnd"/>
-      <w:r>
-        <w:t xml:space="preserve"> as used in the “CO2-Chart” folder)</w:t>
-      </w:r>
-    </w:p>
-    <w:p>
-      <w:pPr>
-        <w:pStyle w:val="NoSpacing"/>
-        <w:numPr>
-          <w:ilvl w:val="3"/>
-          <w:numId w:val="3"/>
-        </w:numPr>
-      </w:pPr>
-      <w:r>
-        <w:t>In Assets&gt;</w:t>
-      </w:r>
-      <w:proofErr w:type="spellStart"/>
-      <w:r>
-        <w:t>Javascript</w:t>
-      </w:r>
-      <w:proofErr w:type="spellEnd"/>
-      <w:r>
-        <w:t xml:space="preserve">&gt;State-Map, replace 2 </w:t>
-      </w:r>
-      <w:proofErr w:type="spellStart"/>
-      <w:r>
-        <w:t>csvs</w:t>
-      </w:r>
-      <w:proofErr w:type="spellEnd"/>
-      <w:r>
-        <w:t xml:space="preserve"> </w:t>
-      </w:r>
-    </w:p>
-    <w:p>
-      <w:pPr>
-        <w:pStyle w:val="NoSpacing"/>
-        <w:numPr>
-          <w:ilvl w:val="1"/>
-          <w:numId w:val="3"/>
-        </w:numPr>
-      </w:pPr>
-      <w:r>
-        <w:t xml:space="preserve">Note: each of these folders also contains </w:t>
-      </w:r>
-      <w:proofErr w:type="spellStart"/>
-      <w:r>
-        <w:t>javascript</w:t>
-      </w:r>
-      <w:proofErr w:type="spellEnd"/>
-      <w:r>
-        <w:t xml:space="preserve"> files that read the </w:t>
-      </w:r>
-      <w:proofErr w:type="spellStart"/>
-      <w:r>
-        <w:t>csvs</w:t>
-      </w:r>
-      <w:proofErr w:type="spellEnd"/>
-      <w:r>
-        <w:t xml:space="preserve"> and create the website’s visualizations. If you need to update these files, you can replace them using the same method as described for the csv files. Note:</w:t>
-      </w:r>
-    </w:p>
-    <w:p>
-      <w:pPr>
-        <w:pStyle w:val="NoSpacing"/>
-        <w:numPr>
-          <w:ilvl w:val="2"/>
-          <w:numId w:val="3"/>
-        </w:numPr>
-      </w:pPr>
-      <w:r>
-        <w:t xml:space="preserve">The Titles of the </w:t>
-      </w:r>
-      <w:proofErr w:type="spellStart"/>
-      <w:r>
-        <w:t>javascript</w:t>
-      </w:r>
-      <w:proofErr w:type="spellEnd"/>
-      <w:r>
-        <w:t xml:space="preserve"> files should remain unchanged</w:t>
-      </w:r>
-    </w:p>
-    <w:p>
-      <w:pPr>
-        <w:pStyle w:val="NoSpacing"/>
-        <w:numPr>
-          <w:ilvl w:val="2"/>
-          <w:numId w:val="3"/>
-        </w:numPr>
-      </w:pPr>
-      <w:r>
-        <w:t>It may take a few hours or days for the website to refresh and show the new visuals.</w:t>
-      </w:r>
-    </w:p>
-    <w:p>
-      <w:pPr>
-        <w:pStyle w:val="NoSpacing"/>
-      </w:pPr>
-    </w:p>
-    <w:p>
-      <w:pPr>
-        <w:pStyle w:val="NoSpacing"/>
-        <w:numPr>
-          <w:ilvl w:val="0"/>
-          <w:numId w:val="3"/>
-        </w:numPr>
-      </w:pPr>
-      <w:r>
-        <w:t>Publish</w:t>
-      </w:r>
-    </w:p>
-    <w:p>
-      <w:pPr>
-        <w:pStyle w:val="NoSpacing"/>
-        <w:numPr>
-          <w:ilvl w:val="1"/>
-          <w:numId w:val="3"/>
-        </w:numPr>
-      </w:pPr>
-      <w:r>
-        <w:t>Navigate to the</w:t>
-      </w:r>
-      <w:r>
-        <w:t xml:space="preserve"> blog draft</w:t>
-      </w:r>
-      <w:r>
-        <w:t xml:space="preserve"> and select Live Preview to check the content.</w:t>
-      </w:r>
-      <w:r>
-        <w:t xml:space="preserve"> </w:t>
-      </w:r>
-    </w:p>
-    <w:p>
-      <w:pPr>
-        <w:pStyle w:val="NoSpacing"/>
-        <w:numPr>
-          <w:ilvl w:val="1"/>
-          <w:numId w:val="3"/>
-        </w:numPr>
-      </w:pPr>
-      <w:r>
-        <w:t>Navigate to the homepage draft and select Live Preview to check the content</w:t>
-      </w:r>
-    </w:p>
-    <w:p>
-      <w:pPr>
-        <w:pStyle w:val="NoSpacing"/>
-        <w:numPr>
-          <w:ilvl w:val="1"/>
-          <w:numId w:val="3"/>
-        </w:numPr>
-      </w:pPr>
-      <w:r>
-        <w:t xml:space="preserve"> If everything looks good:</w:t>
-      </w:r>
-    </w:p>
-    <w:p>
-      <w:pPr>
-        <w:pStyle w:val="NoSpacing"/>
-        <w:numPr>
-          <w:ilvl w:val="2"/>
-          <w:numId w:val="3"/>
-        </w:numPr>
-      </w:pPr>
-      <w:r>
-        <w:t>P</w:t>
-      </w:r>
-      <w:r>
-        <w:t>ublish the blog</w:t>
-      </w:r>
-    </w:p>
-    <w:p>
-      <w:pPr>
-        <w:pStyle w:val="NoSpacing"/>
-        <w:numPr>
-          <w:ilvl w:val="3"/>
-          <w:numId w:val="3"/>
-        </w:numPr>
-      </w:pPr>
-      <w:r>
-        <w:t>Navigate to the draft blog post under Entries&gt;News &amp; Events.</w:t>
-      </w:r>
-    </w:p>
-    <w:p>
-      <w:pPr>
-        <w:pStyle w:val="NoSpacing"/>
-        <w:numPr>
-          <w:ilvl w:val="4"/>
-          <w:numId w:val="3"/>
-        </w:numPr>
-      </w:pPr>
-      <w:r>
-        <w:t>It will be located near the bottom of the list of blog entries</w:t>
-      </w:r>
-    </w:p>
-    <w:p>
-      <w:pPr>
-        <w:pStyle w:val="NoSpacing"/>
-        <w:numPr>
-          <w:ilvl w:val="3"/>
-          <w:numId w:val="3"/>
-        </w:numPr>
-      </w:pPr>
-      <w:r>
-        <w:t>C</w:t>
-      </w:r>
-      <w:r>
-        <w:t>lick the drop-down arrow on the “Save draft”</w:t>
-      </w:r>
-      <w:r>
-        <w:t xml:space="preserve"> button</w:t>
-      </w:r>
-      <w:r>
-        <w:t xml:space="preserve"> and select “Publish Draft”</w:t>
-      </w:r>
-    </w:p>
-    <w:p>
-      <w:pPr>
-        <w:pStyle w:val="NoSpacing"/>
-        <w:numPr>
-          <w:ilvl w:val="2"/>
-          <w:numId w:val="3"/>
-        </w:numPr>
-      </w:pPr>
-      <w:r>
-        <w:t>Publish the homepage</w:t>
-      </w:r>
-    </w:p>
-    <w:p>
-      <w:pPr>
-        <w:pStyle w:val="NoSpacing"/>
-        <w:numPr>
-          <w:ilvl w:val="3"/>
-          <w:numId w:val="3"/>
-        </w:numPr>
-      </w:pPr>
-      <w:r>
-        <w:t>Navigate to the draft homepage under Entries&gt;Singles</w:t>
-      </w:r>
-    </w:p>
-    <w:p>
-      <w:pPr>
-        <w:pStyle w:val="NoSpacing"/>
-        <w:numPr>
-          <w:ilvl w:val="3"/>
-          <w:numId w:val="3"/>
-        </w:numPr>
-      </w:pPr>
-      <w:r>
-        <w:lastRenderedPageBreak/>
-        <w:t xml:space="preserve">Under the </w:t>
-      </w:r>
-      <w:proofErr w:type="gramStart"/>
-      <w:r>
-        <w:t>drop down</w:t>
-      </w:r>
-      <w:proofErr w:type="gramEnd"/>
-      <w:r>
-        <w:t xml:space="preserve"> box next to homepage (it should say “Current”) select the draft version you are working on</w:t>
-      </w:r>
-    </w:p>
-    <w:p>
-      <w:pPr>
-        <w:pStyle w:val="NoSpacing"/>
-        <w:numPr>
-          <w:ilvl w:val="3"/>
-          <w:numId w:val="3"/>
-        </w:numPr>
-      </w:pPr>
-      <w:r>
-        <w:t>Click the drop-down arrow on the “Save draft” button and select “Publish Draft”</w:t>
-      </w:r>
-    </w:p>
-    <w:p>
-      <w:pPr>
-        <w:pStyle w:val="NoSpacing"/>
-        <w:ind w:left="720"/>
-      </w:pPr>
-    </w:p>
-    <w:p>
-      <w:pPr>
-        <w:pStyle w:val="NoSpacing"/>
-        <w:numPr>
-          <w:ilvl w:val="0"/>
-          <w:numId w:val="3"/>
-        </w:numPr>
-      </w:pPr>
-      <w:r>
-        <w:t xml:space="preserve">Verify </w:t>
-      </w:r>
-    </w:p>
-    <w:p>
-      <w:pPr>
-        <w:pStyle w:val="NoSpacing"/>
-        <w:numPr>
-          <w:ilvl w:val="1"/>
-          <w:numId w:val="3"/>
-        </w:numPr>
-      </w:pPr>
-      <w:r>
-        <w:t>Using incognito mode—or whatever method you want to use to bypass or delete your current browser cookies—go to emissionsindex.org and make sure everything looks as planned</w:t>
-      </w:r>
-    </w:p>
-    <w:p>
-      <w:pPr>
-        <w:pStyle w:val="NoSpacing"/>
-        <w:numPr>
-          <w:ilvl w:val="2"/>
-          <w:numId w:val="3"/>
-        </w:numPr>
-      </w:pPr>
-      <w:r>
         <w:t xml:space="preserve">Cookies may interfere with the </w:t>
       </w:r>
       <w:r>
         <w:t>figures</w:t>
       </w:r>
       <w:r>
-        <w:t xml:space="preserve"> being refreshed</w:t>
-      </w:r>
+        <w:t xml:space="preserve"> being </w:t>
+      </w:r>
+      <w:proofErr w:type="gramStart"/>
+      <w:r>
+        <w:t>refreshed</w:t>
+      </w:r>
+      <w:proofErr w:type="gramEnd"/>
     </w:p>
     <w:p>
       <w:pPr>
@@ -4805,8 +5314,13 @@
         <w:ind w:left="720"/>
       </w:pPr>
       <w:r>
-        <w:t>Open up command prompt and navigate to the carbon-index folder</w:t>
-      </w:r>
+        <w:t xml:space="preserve">Open up command prompt and navigate to the carbon-index </w:t>
+      </w:r>
+      <w:proofErr w:type="gramStart"/>
+      <w:r>
+        <w:t>folder</w:t>
+      </w:r>
+      <w:proofErr w:type="gramEnd"/>
     </w:p>
     <w:p>
       <w:pPr>
@@ -4818,8 +5332,13 @@
         <w:ind w:left="720"/>
       </w:pPr>
       <w:r>
-        <w:t>Enter the command “git status” to see which files have been changed</w:t>
-      </w:r>
+        <w:t xml:space="preserve">Enter the command “git status” to see which files have been </w:t>
+      </w:r>
+      <w:proofErr w:type="gramStart"/>
+      <w:r>
+        <w:t>changed</w:t>
+      </w:r>
+      <w:proofErr w:type="gramEnd"/>
     </w:p>
     <w:p>
       <w:pPr>
@@ -4868,8 +5387,13 @@
       </w:r>
       <w:proofErr w:type="spellEnd"/>
       <w:r>
-        <w:t xml:space="preserve"> folder</w:t>
-      </w:r>
+        <w:t xml:space="preserve"> </w:t>
+      </w:r>
+      <w:proofErr w:type="gramStart"/>
+      <w:r>
+        <w:t>folder</w:t>
+      </w:r>
+      <w:proofErr w:type="gramEnd"/>
     </w:p>
     <w:p>
       <w:pPr>
@@ -4879,8 +5403,13 @@
           <w:numId w:val="9"/>
         </w:numPr>
       </w:pPr>
-      <w:r>
-        <w:t>git add -A</w:t>
+      <w:proofErr w:type="gramStart"/>
+      <w:r>
+        <w:t>git</w:t>
+      </w:r>
+      <w:proofErr w:type="gramEnd"/>
+      <w:r>
+        <w:t xml:space="preserve"> add -A</w:t>
       </w:r>
     </w:p>
     <w:p>
@@ -4924,8 +5453,13 @@
       </w:r>
       <w:proofErr w:type="spellEnd"/>
       <w:r>
-        <w:t xml:space="preserve"> account and look at the carbon-index repository</w:t>
-      </w:r>
+        <w:t xml:space="preserve"> account and look at the carbon-index </w:t>
+      </w:r>
+      <w:proofErr w:type="gramStart"/>
+      <w:r>
+        <w:t>repository</w:t>
+      </w:r>
+      <w:proofErr w:type="gramEnd"/>
     </w:p>
     <w:p>
       <w:pPr>
@@ -4968,8 +5502,13 @@
       </w:r>
       <w:proofErr w:type="spellEnd"/>
       <w:r>
-        <w:t xml:space="preserve"> folder</w:t>
-      </w:r>
+        <w:t xml:space="preserve"> </w:t>
+      </w:r>
+      <w:proofErr w:type="gramStart"/>
+      <w:r>
+        <w:t>folder</w:t>
+      </w:r>
+      <w:proofErr w:type="gramEnd"/>
     </w:p>
     <w:p>
       <w:pPr>
@@ -5020,8 +5559,13 @@
         </w:numPr>
       </w:pPr>
       <w:r>
-        <w:t>Click the Pull requests tab and select “New Pull Request”</w:t>
-      </w:r>
+        <w:t xml:space="preserve">Click the Pull requests tab and select “New Pull </w:t>
+      </w:r>
+      <w:proofErr w:type="gramStart"/>
+      <w:r>
+        <w:t>Request”</w:t>
+      </w:r>
+      <w:proofErr w:type="gramEnd"/>
     </w:p>
     <w:p>
       <w:pPr>
@@ -5084,8 +5628,13 @@
         </w:numPr>
       </w:pPr>
       <w:r>
-        <w:t>Click “create pull request”</w:t>
-      </w:r>
+        <w:t xml:space="preserve">Click “create pull </w:t>
+      </w:r>
+      <w:proofErr w:type="gramStart"/>
+      <w:r>
+        <w:t>request”</w:t>
+      </w:r>
+      <w:proofErr w:type="gramEnd"/>
     </w:p>
     <w:p>
       <w:pPr>
@@ -5160,15 +5709,7 @@
         </w:numPr>
       </w:pPr>
       <w:r>
-        <w:t xml:space="preserve">Leave a comment. Be specific. Tell Costa why </w:t>
-      </w:r>
-      <w:proofErr w:type="gramStart"/>
-      <w:r>
-        <w:t>you’re</w:t>
-      </w:r>
-      <w:proofErr w:type="gramEnd"/>
-      <w:r>
-        <w:t xml:space="preserve"> requesting the pull. Usually you can just comment something like, “These are the new </w:t>
+        <w:t xml:space="preserve">Leave a comment. Be specific. Tell Costa why you’re requesting the pull. Usually you can just comment something like, “These are the new </w:t>
       </w:r>
       <w:proofErr w:type="spellStart"/>
       <w:r>
@@ -5196,7 +5737,15 @@
         </w:numPr>
       </w:pPr>
       <w:r>
-        <w:t>Then, at the bottom right of that box, click “Create pull request”</w:t>
+        <w:t xml:space="preserve">Then, at the bottom right of that box, click “Create pull </w:t>
+      </w:r>
+      <w:proofErr w:type="gramStart"/>
+      <w:r>
+        <w:t>request</w:t>
+      </w:r>
+      <w:proofErr w:type="gramEnd"/>
+      <w:r>
+        <w:t>”</w:t>
       </w:r>
     </w:p>
     <w:p>
@@ -5316,15 +5865,7 @@
         </w:numPr>
       </w:pPr>
       <w:r>
-        <w:t xml:space="preserve">Then repeat Archive steps 1-7 above. When you run “git status” you should see that the files </w:t>
-      </w:r>
-      <w:proofErr w:type="gramStart"/>
-      <w:r>
-        <w:t>you’ve</w:t>
-      </w:r>
-      <w:proofErr w:type="gramEnd"/>
-      <w:r>
-        <w:t xml:space="preserve"> edited are being tracked by git and are ready to add, commit, push, and then pull request.</w:t>
+        <w:t>Then repeat Archive steps 1-7 above. When you run “git status” you should see that the files you’ve edited are being tracked by git and are ready to add, commit, push, and then pull request.</w:t>
       </w:r>
     </w:p>
     <w:p>
@@ -5410,8 +5951,13 @@
       <w:pPr>
         <w:pStyle w:val="NoSpacing"/>
       </w:pPr>
-      <w:r>
-        <w:t xml:space="preserve">There a number of python scripts and background data files that this code uses. The complexity, connections between files, importing/exporting of functions between files, etc. can make the program a bit difficult to understand. </w:t>
+      <w:proofErr w:type="gramStart"/>
+      <w:r>
+        <w:t>There</w:t>
+      </w:r>
+      <w:proofErr w:type="gramEnd"/>
+      <w:r>
+        <w:t xml:space="preserve"> a number of python scripts and background data files that this code uses. The complexity, connections between files, importing/exporting of functions between files, etc. can make the program a bit difficult to understand. </w:t>
       </w:r>
     </w:p>
     <w:p>
@@ -5443,15 +5989,7 @@
         <w:pStyle w:val="NoSpacing"/>
       </w:pPr>
       <w:r>
-        <w:t xml:space="preserve">Otherwise, </w:t>
-      </w:r>
-      <w:proofErr w:type="gramStart"/>
-      <w:r>
-        <w:t>I’ve</w:t>
-      </w:r>
-      <w:proofErr w:type="gramEnd"/>
-      <w:r>
-        <w:t xml:space="preserve"> tried to leave enough comments at the beginning of each function to explain the functions’ basic goals, purposes, and operations.</w:t>
+        <w:t>Otherwise, I’ve tried to leave enough comments at the beginning of each function to explain the functions’ basic goals, purposes, and operations.</w:t>
       </w:r>
     </w:p>
     <w:p>
@@ -5511,6 +6049,95 @@
       <w:pPr>
         <w:pStyle w:val="NoSpacing"/>
       </w:pPr>
+    </w:p>
+    <w:p>
+      <w:pPr>
+        <w:pStyle w:val="NoSpacing"/>
+      </w:pPr>
+    </w:p>
+    <w:p>
+      <w:pPr>
+        <w:pStyle w:val="NoSpacing"/>
+      </w:pPr>
+    </w:p>
+    <w:p>
+      <w:pPr>
+        <w:pStyle w:val="NoSpacing"/>
+      </w:pPr>
+    </w:p>
+    <w:p>
+      <w:pPr>
+        <w:pStyle w:val="NoSpacing"/>
+      </w:pPr>
+      <w:r>
+        <w:t xml:space="preserve">***Updates to make to the </w:t>
+      </w:r>
+      <w:proofErr w:type="gramStart"/>
+      <w:r>
+        <w:t>code</w:t>
+      </w:r>
+      <w:proofErr w:type="gramEnd"/>
+    </w:p>
+    <w:p>
+      <w:pPr>
+        <w:pStyle w:val="NoSpacing"/>
+      </w:pPr>
+    </w:p>
+    <w:p>
+      <w:pPr>
+        <w:pStyle w:val="NoSpacing"/>
+      </w:pPr>
+      <w:r>
+        <w:t>Quarter and Month curtailing</w:t>
+      </w:r>
+    </w:p>
+    <w:p>
+      <w:pPr>
+        <w:pStyle w:val="NoSpacing"/>
+      </w:pPr>
+      <w:r>
+        <w:t xml:space="preserve">Sometimes you read in only enough data to calculate a partial amount of the result you’re looking for. For example, if you’re running 2019 Q3, and you run the code when the October data is out, you could </w:t>
+      </w:r>
+      <w:proofErr w:type="gramStart"/>
+      <w:r>
+        <w:t>calculated</w:t>
+      </w:r>
+      <w:proofErr w:type="gramEnd"/>
+      <w:r>
+        <w:t xml:space="preserve"> data for October, Q4 (which would only contain October) and for 2019 (which would contain Jan-October). And the model does try to do this. We want to curtail those loose ends by keeping them out of the </w:t>
+      </w:r>
+      <w:proofErr w:type="spellStart"/>
+      <w:r>
+        <w:t>csvs</w:t>
+      </w:r>
+      <w:proofErr w:type="spellEnd"/>
+      <w:r>
+        <w:t xml:space="preserve"> and </w:t>
+      </w:r>
+      <w:proofErr w:type="spellStart"/>
+      <w:r>
+        <w:t>xlsxs</w:t>
+      </w:r>
+      <w:proofErr w:type="spellEnd"/>
+      <w:r>
+        <w:t xml:space="preserve"> that the script creates. </w:t>
+      </w:r>
+    </w:p>
+    <w:p>
+      <w:pPr>
+        <w:pStyle w:val="NoSpacing"/>
+      </w:pPr>
+      <w:r>
+        <w:t xml:space="preserve">I’ve already implemented that for the annual ones. So it doesn’t include the year unless it has a full set of data for that year. </w:t>
+      </w:r>
+    </w:p>
+    <w:p>
+      <w:pPr>
+        <w:pStyle w:val="NoSpacing"/>
+      </w:pPr>
+      <w:r>
+        <w:t xml:space="preserve">But it would be helpful to write something similar for the months and quarters. Right now, I am deleting those rows manually, which probably takes about 10 minutes. </w:t>
+      </w:r>
     </w:p>
     <w:sectPr>
       <w:footerReference w:type="default" r:id="rId25"/>
@@ -5524,7 +6151,7 @@
 </file>
 
 <file path=word/endnotes.xml><?xml version="1.0" encoding="utf-8"?>
-<w:endnotes xmlns:wpc="http://schemas.microsoft.com/office/word/2010/wordprocessingCanvas" xmlns:cx="http://schemas.microsoft.com/office/drawing/2014/chartex" xmlns:cx1="http://schemas.microsoft.com/office/drawing/2015/9/8/chartex" xmlns:cx2="http://schemas.microsoft.com/office/drawing/2015/10/21/chartex" xmlns:cx3="http://schemas.microsoft.com/office/drawing/2016/5/9/chartex" xmlns:cx4="http://schemas.microsoft.com/office/drawing/2016/5/10/chartex" xmlns:cx5="http://schemas.microsoft.com/office/drawing/2016/5/11/chartex" xmlns:cx6="http://schemas.microsoft.com/office/drawing/2016/5/12/chartex" xmlns:cx7="http://schemas.microsoft.com/office/drawing/2016/5/13/chartex" xmlns:cx8="http://schemas.microsoft.com/office/drawing/2016/5/14/chartex" xmlns:mc="http://schemas.openxmlformats.org/markup-compatibility/2006" xmlns:aink="http://schemas.microsoft.com/office/drawing/2016/ink" xmlns:am3d="http://schemas.microsoft.com/office/drawing/2017/model3d" xmlns:o="urn:schemas-microsoft-com:office:office" xmlns:r="http://schemas.openxmlformats.org/officeDocument/2006/relationships" xmlns:m="http://schemas.openxmlformats.org/officeDocument/2006/math" xmlns:v="urn:schemas-microsoft-com:vml" xmlns:wp14="http://schemas.microsoft.com/office/word/2010/wordprocessingDrawing" xmlns:wp="http://schemas.openxmlformats.org/drawingml/2006/wordprocessingDrawing" xmlns:w10="urn:schemas-microsoft-com:office:word" xmlns:w="http://schemas.openxmlformats.org/wordprocessingml/2006/main" xmlns:w14="http://schemas.microsoft.com/office/word/2010/wordml" xmlns:w15="http://schemas.microsoft.com/office/word/2012/wordml" xmlns:w16cid="http://schemas.microsoft.com/office/word/2016/wordml/cid" xmlns:w16se="http://schemas.microsoft.com/office/word/2015/wordml/symex" xmlns:wpg="http://schemas.microsoft.com/office/word/2010/wordprocessingGroup" xmlns:wpi="http://schemas.microsoft.com/office/word/2010/wordprocessingInk" xmlns:wne="http://schemas.microsoft.com/office/word/2006/wordml" xmlns:wps="http://schemas.microsoft.com/office/word/2010/wordprocessingShape" mc:Ignorable="w14 w15 w16se w16cid wp14">
+<w:endnotes xmlns:wpc="http://schemas.microsoft.com/office/word/2010/wordprocessingCanvas" xmlns:cx="http://schemas.microsoft.com/office/drawing/2014/chartex" xmlns:cx1="http://schemas.microsoft.com/office/drawing/2015/9/8/chartex" xmlns:cx2="http://schemas.microsoft.com/office/drawing/2015/10/21/chartex" xmlns:cx3="http://schemas.microsoft.com/office/drawing/2016/5/9/chartex" xmlns:cx4="http://schemas.microsoft.com/office/drawing/2016/5/10/chartex" xmlns:cx5="http://schemas.microsoft.com/office/drawing/2016/5/11/chartex" xmlns:cx6="http://schemas.microsoft.com/office/drawing/2016/5/12/chartex" xmlns:cx7="http://schemas.microsoft.com/office/drawing/2016/5/13/chartex" xmlns:cx8="http://schemas.microsoft.com/office/drawing/2016/5/14/chartex" xmlns:mc="http://schemas.openxmlformats.org/markup-compatibility/2006" xmlns:aink="http://schemas.microsoft.com/office/drawing/2016/ink" xmlns:am3d="http://schemas.microsoft.com/office/drawing/2017/model3d" xmlns:o="urn:schemas-microsoft-com:office:office" xmlns:r="http://schemas.openxmlformats.org/officeDocument/2006/relationships" xmlns:m="http://schemas.openxmlformats.org/officeDocument/2006/math" xmlns:v="urn:schemas-microsoft-com:vml" xmlns:wp14="http://schemas.microsoft.com/office/word/2010/wordprocessingDrawing" xmlns:wp="http://schemas.openxmlformats.org/drawingml/2006/wordprocessingDrawing" xmlns:w10="urn:schemas-microsoft-com:office:word" xmlns:w="http://schemas.openxmlformats.org/wordprocessingml/2006/main" xmlns:w14="http://schemas.microsoft.com/office/word/2010/wordml" xmlns:w15="http://schemas.microsoft.com/office/word/2012/wordml" xmlns:w16cex="http://schemas.microsoft.com/office/word/2018/wordml/cex" xmlns:w16cid="http://schemas.microsoft.com/office/word/2016/wordml/cid" xmlns:w16="http://schemas.microsoft.com/office/word/2018/wordml" xmlns:w16se="http://schemas.microsoft.com/office/word/2015/wordml/symex" xmlns:wpg="http://schemas.microsoft.com/office/word/2010/wordprocessingGroup" xmlns:wpi="http://schemas.microsoft.com/office/word/2010/wordprocessingInk" xmlns:wne="http://schemas.microsoft.com/office/word/2006/wordml" xmlns:wps="http://schemas.microsoft.com/office/word/2010/wordprocessingShape" mc:Ignorable="w14 w15 w16se w16cid w16 w16cex wp14">
   <w:endnote w:type="separator" w:id="-1">
     <w:p>
       <w:pPr>
@@ -5549,7 +6176,7 @@
 </file>
 
 <file path=word/footer1.xml><?xml version="1.0" encoding="utf-8"?>
-<w:ftr xmlns:wpc="http://schemas.microsoft.com/office/word/2010/wordprocessingCanvas" xmlns:cx="http://schemas.microsoft.com/office/drawing/2014/chartex" xmlns:cx1="http://schemas.microsoft.com/office/drawing/2015/9/8/chartex" xmlns:cx2="http://schemas.microsoft.com/office/drawing/2015/10/21/chartex" xmlns:cx3="http://schemas.microsoft.com/office/drawing/2016/5/9/chartex" xmlns:cx4="http://schemas.microsoft.com/office/drawing/2016/5/10/chartex" xmlns:cx5="http://schemas.microsoft.com/office/drawing/2016/5/11/chartex" xmlns:cx6="http://schemas.microsoft.com/office/drawing/2016/5/12/chartex" xmlns:cx7="http://schemas.microsoft.com/office/drawing/2016/5/13/chartex" xmlns:cx8="http://schemas.microsoft.com/office/drawing/2016/5/14/chartex" xmlns:mc="http://schemas.openxmlformats.org/markup-compatibility/2006" xmlns:aink="http://schemas.microsoft.com/office/drawing/2016/ink" xmlns:am3d="http://schemas.microsoft.com/office/drawing/2017/model3d" xmlns:o="urn:schemas-microsoft-com:office:office" xmlns:r="http://schemas.openxmlformats.org/officeDocument/2006/relationships" xmlns:m="http://schemas.openxmlformats.org/officeDocument/2006/math" xmlns:v="urn:schemas-microsoft-com:vml" xmlns:wp14="http://schemas.microsoft.com/office/word/2010/wordprocessingDrawing" xmlns:wp="http://schemas.openxmlformats.org/drawingml/2006/wordprocessingDrawing" xmlns:w10="urn:schemas-microsoft-com:office:word" xmlns:w="http://schemas.openxmlformats.org/wordprocessingml/2006/main" xmlns:w14="http://schemas.microsoft.com/office/word/2010/wordml" xmlns:w15="http://schemas.microsoft.com/office/word/2012/wordml" xmlns:w16cid="http://schemas.microsoft.com/office/word/2016/wordml/cid" xmlns:w16se="http://schemas.microsoft.com/office/word/2015/wordml/symex" xmlns:wpg="http://schemas.microsoft.com/office/word/2010/wordprocessingGroup" xmlns:wpi="http://schemas.microsoft.com/office/word/2010/wordprocessingInk" xmlns:wne="http://schemas.microsoft.com/office/word/2006/wordml" xmlns:wps="http://schemas.microsoft.com/office/word/2010/wordprocessingShape" mc:Ignorable="w14 w15 w16se w16cid wp14">
+<w:ftr xmlns:wpc="http://schemas.microsoft.com/office/word/2010/wordprocessingCanvas" xmlns:cx="http://schemas.microsoft.com/office/drawing/2014/chartex" xmlns:cx1="http://schemas.microsoft.com/office/drawing/2015/9/8/chartex" xmlns:cx2="http://schemas.microsoft.com/office/drawing/2015/10/21/chartex" xmlns:cx3="http://schemas.microsoft.com/office/drawing/2016/5/9/chartex" xmlns:cx4="http://schemas.microsoft.com/office/drawing/2016/5/10/chartex" xmlns:cx5="http://schemas.microsoft.com/office/drawing/2016/5/11/chartex" xmlns:cx6="http://schemas.microsoft.com/office/drawing/2016/5/12/chartex" xmlns:cx7="http://schemas.microsoft.com/office/drawing/2016/5/13/chartex" xmlns:cx8="http://schemas.microsoft.com/office/drawing/2016/5/14/chartex" xmlns:mc="http://schemas.openxmlformats.org/markup-compatibility/2006" xmlns:aink="http://schemas.microsoft.com/office/drawing/2016/ink" xmlns:am3d="http://schemas.microsoft.com/office/drawing/2017/model3d" xmlns:o="urn:schemas-microsoft-com:office:office" xmlns:r="http://schemas.openxmlformats.org/officeDocument/2006/relationships" xmlns:m="http://schemas.openxmlformats.org/officeDocument/2006/math" xmlns:v="urn:schemas-microsoft-com:vml" xmlns:wp14="http://schemas.microsoft.com/office/word/2010/wordprocessingDrawing" xmlns:wp="http://schemas.openxmlformats.org/drawingml/2006/wordprocessingDrawing" xmlns:w10="urn:schemas-microsoft-com:office:word" xmlns:w="http://schemas.openxmlformats.org/wordprocessingml/2006/main" xmlns:w14="http://schemas.microsoft.com/office/word/2010/wordml" xmlns:w15="http://schemas.microsoft.com/office/word/2012/wordml" xmlns:w16cex="http://schemas.microsoft.com/office/word/2018/wordml/cex" xmlns:w16cid="http://schemas.microsoft.com/office/word/2016/wordml/cid" xmlns:w16="http://schemas.microsoft.com/office/word/2018/wordml" xmlns:w16se="http://schemas.microsoft.com/office/word/2015/wordml/symex" xmlns:wpg="http://schemas.microsoft.com/office/word/2010/wordprocessingGroup" xmlns:wpi="http://schemas.microsoft.com/office/word/2010/wordprocessingInk" xmlns:wne="http://schemas.microsoft.com/office/word/2006/wordml" xmlns:wps="http://schemas.microsoft.com/office/word/2010/wordprocessingShape" mc:Ignorable="w14 w15 w16se w16cid w16 w16cex wp14">
   <w:sdt>
     <w:sdtPr>
       <w:id w:val="1952892735"/>
@@ -5597,7 +6224,7 @@
 </file>
 
 <file path=word/footnotes.xml><?xml version="1.0" encoding="utf-8"?>
-<w:footnotes xmlns:wpc="http://schemas.microsoft.com/office/word/2010/wordprocessingCanvas" xmlns:cx="http://schemas.microsoft.com/office/drawing/2014/chartex" xmlns:cx1="http://schemas.microsoft.com/office/drawing/2015/9/8/chartex" xmlns:cx2="http://schemas.microsoft.com/office/drawing/2015/10/21/chartex" xmlns:cx3="http://schemas.microsoft.com/office/drawing/2016/5/9/chartex" xmlns:cx4="http://schemas.microsoft.com/office/drawing/2016/5/10/chartex" xmlns:cx5="http://schemas.microsoft.com/office/drawing/2016/5/11/chartex" xmlns:cx6="http://schemas.microsoft.com/office/drawing/2016/5/12/chartex" xmlns:cx7="http://schemas.microsoft.com/office/drawing/2016/5/13/chartex" xmlns:cx8="http://schemas.microsoft.com/office/drawing/2016/5/14/chartex" xmlns:mc="http://schemas.openxmlformats.org/markup-compatibility/2006" xmlns:aink="http://schemas.microsoft.com/office/drawing/2016/ink" xmlns:am3d="http://schemas.microsoft.com/office/drawing/2017/model3d" xmlns:o="urn:schemas-microsoft-com:office:office" xmlns:r="http://schemas.openxmlformats.org/officeDocument/2006/relationships" xmlns:m="http://schemas.openxmlformats.org/officeDocument/2006/math" xmlns:v="urn:schemas-microsoft-com:vml" xmlns:wp14="http://schemas.microsoft.com/office/word/2010/wordprocessingDrawing" xmlns:wp="http://schemas.openxmlformats.org/drawingml/2006/wordprocessingDrawing" xmlns:w10="urn:schemas-microsoft-com:office:word" xmlns:w="http://schemas.openxmlformats.org/wordprocessingml/2006/main" xmlns:w14="http://schemas.microsoft.com/office/word/2010/wordml" xmlns:w15="http://schemas.microsoft.com/office/word/2012/wordml" xmlns:w16cid="http://schemas.microsoft.com/office/word/2016/wordml/cid" xmlns:w16se="http://schemas.microsoft.com/office/word/2015/wordml/symex" xmlns:wpg="http://schemas.microsoft.com/office/word/2010/wordprocessingGroup" xmlns:wpi="http://schemas.microsoft.com/office/word/2010/wordprocessingInk" xmlns:wne="http://schemas.microsoft.com/office/word/2006/wordml" xmlns:wps="http://schemas.microsoft.com/office/word/2010/wordprocessingShape" mc:Ignorable="w14 w15 w16se w16cid wp14">
+<w:footnotes xmlns:wpc="http://schemas.microsoft.com/office/word/2010/wordprocessingCanvas" xmlns:cx="http://schemas.microsoft.com/office/drawing/2014/chartex" xmlns:cx1="http://schemas.microsoft.com/office/drawing/2015/9/8/chartex" xmlns:cx2="http://schemas.microsoft.com/office/drawing/2015/10/21/chartex" xmlns:cx3="http://schemas.microsoft.com/office/drawing/2016/5/9/chartex" xmlns:cx4="http://schemas.microsoft.com/office/drawing/2016/5/10/chartex" xmlns:cx5="http://schemas.microsoft.com/office/drawing/2016/5/11/chartex" xmlns:cx6="http://schemas.microsoft.com/office/drawing/2016/5/12/chartex" xmlns:cx7="http://schemas.microsoft.com/office/drawing/2016/5/13/chartex" xmlns:cx8="http://schemas.microsoft.com/office/drawing/2016/5/14/chartex" xmlns:mc="http://schemas.openxmlformats.org/markup-compatibility/2006" xmlns:aink="http://schemas.microsoft.com/office/drawing/2016/ink" xmlns:am3d="http://schemas.microsoft.com/office/drawing/2017/model3d" xmlns:o="urn:schemas-microsoft-com:office:office" xmlns:r="http://schemas.openxmlformats.org/officeDocument/2006/relationships" xmlns:m="http://schemas.openxmlformats.org/officeDocument/2006/math" xmlns:v="urn:schemas-microsoft-com:vml" xmlns:wp14="http://schemas.microsoft.com/office/word/2010/wordprocessingDrawing" xmlns:wp="http://schemas.openxmlformats.org/drawingml/2006/wordprocessingDrawing" xmlns:w10="urn:schemas-microsoft-com:office:word" xmlns:w="http://schemas.openxmlformats.org/wordprocessingml/2006/main" xmlns:w14="http://schemas.microsoft.com/office/word/2010/wordml" xmlns:w15="http://schemas.microsoft.com/office/word/2012/wordml" xmlns:w16cex="http://schemas.microsoft.com/office/word/2018/wordml/cex" xmlns:w16cid="http://schemas.microsoft.com/office/word/2016/wordml/cid" xmlns:w16="http://schemas.microsoft.com/office/word/2018/wordml" xmlns:w16se="http://schemas.microsoft.com/office/word/2015/wordml/symex" xmlns:wpg="http://schemas.microsoft.com/office/word/2010/wordprocessingGroup" xmlns:wpi="http://schemas.microsoft.com/office/word/2010/wordprocessingInk" xmlns:wne="http://schemas.microsoft.com/office/word/2006/wordml" xmlns:wps="http://schemas.microsoft.com/office/word/2010/wordprocessingShape" mc:Ignorable="w14 w15 w16se w16cid w16 w16cex wp14">
   <w:footnote w:type="separator" w:id="-1">
     <w:p>
       <w:pPr>
@@ -5622,7 +6249,7 @@
 </file>
 
 <file path=word/numbering.xml><?xml version="1.0" encoding="utf-8"?>
-<w:numbering xmlns:wpc="http://schemas.microsoft.com/office/word/2010/wordprocessingCanvas" xmlns:cx="http://schemas.microsoft.com/office/drawing/2014/chartex" xmlns:cx1="http://schemas.microsoft.com/office/drawing/2015/9/8/chartex" xmlns:cx2="http://schemas.microsoft.com/office/drawing/2015/10/21/chartex" xmlns:cx3="http://schemas.microsoft.com/office/drawing/2016/5/9/chartex" xmlns:cx4="http://schemas.microsoft.com/office/drawing/2016/5/10/chartex" xmlns:cx5="http://schemas.microsoft.com/office/drawing/2016/5/11/chartex" xmlns:cx6="http://schemas.microsoft.com/office/drawing/2016/5/12/chartex" xmlns:cx7="http://schemas.microsoft.com/office/drawing/2016/5/13/chartex" xmlns:cx8="http://schemas.microsoft.com/office/drawing/2016/5/14/chartex" xmlns:mc="http://schemas.openxmlformats.org/markup-compatibility/2006" xmlns:aink="http://schemas.microsoft.com/office/drawing/2016/ink" xmlns:am3d="http://schemas.microsoft.com/office/drawing/2017/model3d" xmlns:o="urn:schemas-microsoft-com:office:office" xmlns:r="http://schemas.openxmlformats.org/officeDocument/2006/relationships" xmlns:m="http://schemas.openxmlformats.org/officeDocument/2006/math" xmlns:v="urn:schemas-microsoft-com:vml" xmlns:wp14="http://schemas.microsoft.com/office/word/2010/wordprocessingDrawing" xmlns:wp="http://schemas.openxmlformats.org/drawingml/2006/wordprocessingDrawing" xmlns:w10="urn:schemas-microsoft-com:office:word" xmlns:w="http://schemas.openxmlformats.org/wordprocessingml/2006/main" xmlns:w14="http://schemas.microsoft.com/office/word/2010/wordml" xmlns:w15="http://schemas.microsoft.com/office/word/2012/wordml" xmlns:w16cid="http://schemas.microsoft.com/office/word/2016/wordml/cid" xmlns:w16se="http://schemas.microsoft.com/office/word/2015/wordml/symex" xmlns:wpg="http://schemas.microsoft.com/office/word/2010/wordprocessingGroup" xmlns:wpi="http://schemas.microsoft.com/office/word/2010/wordprocessingInk" xmlns:wne="http://schemas.microsoft.com/office/word/2006/wordml" xmlns:wps="http://schemas.microsoft.com/office/word/2010/wordprocessingShape" mc:Ignorable="w14 w15 w16se w16cid wp14">
+<w:numbering xmlns:wpc="http://schemas.microsoft.com/office/word/2010/wordprocessingCanvas" xmlns:cx="http://schemas.microsoft.com/office/drawing/2014/chartex" xmlns:cx1="http://schemas.microsoft.com/office/drawing/2015/9/8/chartex" xmlns:cx2="http://schemas.microsoft.com/office/drawing/2015/10/21/chartex" xmlns:cx3="http://schemas.microsoft.com/office/drawing/2016/5/9/chartex" xmlns:cx4="http://schemas.microsoft.com/office/drawing/2016/5/10/chartex" xmlns:cx5="http://schemas.microsoft.com/office/drawing/2016/5/11/chartex" xmlns:cx6="http://schemas.microsoft.com/office/drawing/2016/5/12/chartex" xmlns:cx7="http://schemas.microsoft.com/office/drawing/2016/5/13/chartex" xmlns:cx8="http://schemas.microsoft.com/office/drawing/2016/5/14/chartex" xmlns:mc="http://schemas.openxmlformats.org/markup-compatibility/2006" xmlns:aink="http://schemas.microsoft.com/office/drawing/2016/ink" xmlns:am3d="http://schemas.microsoft.com/office/drawing/2017/model3d" xmlns:o="urn:schemas-microsoft-com:office:office" xmlns:r="http://schemas.openxmlformats.org/officeDocument/2006/relationships" xmlns:m="http://schemas.openxmlformats.org/officeDocument/2006/math" xmlns:v="urn:schemas-microsoft-com:vml" xmlns:wp14="http://schemas.microsoft.com/office/word/2010/wordprocessingDrawing" xmlns:wp="http://schemas.openxmlformats.org/drawingml/2006/wordprocessingDrawing" xmlns:w10="urn:schemas-microsoft-com:office:word" xmlns:w="http://schemas.openxmlformats.org/wordprocessingml/2006/main" xmlns:w14="http://schemas.microsoft.com/office/word/2010/wordml" xmlns:w15="http://schemas.microsoft.com/office/word/2012/wordml" xmlns:w16cex="http://schemas.microsoft.com/office/word/2018/wordml/cex" xmlns:w16cid="http://schemas.microsoft.com/office/word/2016/wordml/cid" xmlns:w16="http://schemas.microsoft.com/office/word/2018/wordml" xmlns:w16se="http://schemas.microsoft.com/office/word/2015/wordml/symex" xmlns:wpg="http://schemas.microsoft.com/office/word/2010/wordprocessingGroup" xmlns:wpi="http://schemas.microsoft.com/office/word/2010/wordprocessingInk" xmlns:wne="http://schemas.microsoft.com/office/word/2006/wordml" xmlns:wps="http://schemas.microsoft.com/office/word/2010/wordprocessingShape" mc:Ignorable="w14 w15 w16se w16cid w16 w16cex wp14">
   <w:abstractNum w:abstractNumId="0" w15:restartNumberingAfterBreak="0">
     <w:nsid w:val="1D405032"/>
     <w:multiLevelType w:val="hybridMultilevel"/>
@@ -6663,7 +7290,7 @@
 </file>
 
 <file path=word/styles.xml><?xml version="1.0" encoding="utf-8"?>
-<w:styles xmlns:mc="http://schemas.openxmlformats.org/markup-compatibility/2006" xmlns:r="http://schemas.openxmlformats.org/officeDocument/2006/relationships" xmlns:w="http://schemas.openxmlformats.org/wordprocessingml/2006/main" xmlns:w14="http://schemas.microsoft.com/office/word/2010/wordml" xmlns:w15="http://schemas.microsoft.com/office/word/2012/wordml" xmlns:w16cid="http://schemas.microsoft.com/office/word/2016/wordml/cid" xmlns:w16se="http://schemas.microsoft.com/office/word/2015/wordml/symex" mc:Ignorable="w14 w15 w16se w16cid">
+<w:styles xmlns:mc="http://schemas.openxmlformats.org/markup-compatibility/2006" xmlns:r="http://schemas.openxmlformats.org/officeDocument/2006/relationships" xmlns:w="http://schemas.openxmlformats.org/wordprocessingml/2006/main" xmlns:w14="http://schemas.microsoft.com/office/word/2010/wordml" xmlns:w15="http://schemas.microsoft.com/office/word/2012/wordml" xmlns:w16cex="http://schemas.microsoft.com/office/word/2018/wordml/cex" xmlns:w16cid="http://schemas.microsoft.com/office/word/2016/wordml/cid" xmlns:w16="http://schemas.microsoft.com/office/word/2018/wordml" xmlns:w16se="http://schemas.microsoft.com/office/word/2015/wordml/symex" mc:Ignorable="w14 w15 w16se w16cid w16 w16cex">
   <w:docDefaults>
     <w:rPrDefault>
       <w:rPr>

</xml_diff>